<commit_message>
In progress development of QT CSS stylesheets includes development of Profile Tab Layout
</commit_message>
<xml_diff>
--- a/Spoon/USER_MANUAL.docx
+++ b/Spoon/USER_MANUAL.docx
@@ -1,6 +1,6 @@
 
 <file path=word/document.xml><?xml version="1.0" encoding="utf-8"?>
-<w:document xmlns:wpc="http://schemas.microsoft.com/office/word/2010/wordprocessingCanvas" xmlns:cx="http://schemas.microsoft.com/office/drawing/2014/chartex" xmlns:cx1="http://schemas.microsoft.com/office/drawing/2015/9/8/chartex" xmlns:cx2="http://schemas.microsoft.com/office/drawing/2015/10/21/chartex" xmlns:cx3="http://schemas.microsoft.com/office/drawing/2016/5/9/chartex" xmlns:cx4="http://schemas.microsoft.com/office/drawing/2016/5/10/chartex" xmlns:cx5="http://schemas.microsoft.com/office/drawing/2016/5/11/chartex" xmlns:cx6="http://schemas.microsoft.com/office/drawing/2016/5/12/chartex" xmlns:cx7="http://schemas.microsoft.com/office/drawing/2016/5/13/chartex" xmlns:cx8="http://schemas.microsoft.com/office/drawing/2016/5/14/chartex" xmlns:mc="http://schemas.openxmlformats.org/markup-compatibility/2006" xmlns:aink="http://schemas.microsoft.com/office/drawing/2016/ink" xmlns:am3d="http://schemas.microsoft.com/office/drawing/2017/model3d" xmlns:o="urn:schemas-microsoft-com:office:office" xmlns:r="http://schemas.openxmlformats.org/officeDocument/2006/relationships" xmlns:m="http://schemas.openxmlformats.org/officeDocument/2006/math" xmlns:v="urn:schemas-microsoft-com:vml" xmlns:wp14="http://schemas.microsoft.com/office/word/2010/wordprocessingDrawing" xmlns:wp="http://schemas.openxmlformats.org/drawingml/2006/wordprocessingDrawing" xmlns:w10="urn:schemas-microsoft-com:office:word" xmlns:w="http://schemas.openxmlformats.org/wordprocessingml/2006/main" xmlns:w14="http://schemas.microsoft.com/office/word/2010/wordml" xmlns:w15="http://schemas.microsoft.com/office/word/2012/wordml" xmlns:w16cex="http://schemas.microsoft.com/office/word/2018/wordml/cex" xmlns:w16cid="http://schemas.microsoft.com/office/word/2016/wordml/cid" xmlns:w16="http://schemas.microsoft.com/office/word/2018/wordml" xmlns:w16se="http://schemas.microsoft.com/office/word/2015/wordml/symex" xmlns:wpg="http://schemas.microsoft.com/office/word/2010/wordprocessingGroup" xmlns:wpi="http://schemas.microsoft.com/office/word/2010/wordprocessingInk" xmlns:wne="http://schemas.microsoft.com/office/word/2006/wordml" xmlns:wps="http://schemas.microsoft.com/office/word/2010/wordprocessingShape" mc:Ignorable="w14 w15 w16se w16cid w16 w16cex wp14">
+<w:document xmlns:wpc="http://schemas.microsoft.com/office/word/2010/wordprocessingCanvas" xmlns:cx="http://schemas.microsoft.com/office/drawing/2014/chartex" xmlns:cx1="http://schemas.microsoft.com/office/drawing/2015/9/8/chartex" xmlns:cx2="http://schemas.microsoft.com/office/drawing/2015/10/21/chartex" xmlns:cx3="http://schemas.microsoft.com/office/drawing/2016/5/9/chartex" xmlns:cx4="http://schemas.microsoft.com/office/drawing/2016/5/10/chartex" xmlns:cx5="http://schemas.microsoft.com/office/drawing/2016/5/11/chartex" xmlns:cx6="http://schemas.microsoft.com/office/drawing/2016/5/12/chartex" xmlns:cx7="http://schemas.microsoft.com/office/drawing/2016/5/13/chartex" xmlns:cx8="http://schemas.microsoft.com/office/drawing/2016/5/14/chartex" xmlns:mc="http://schemas.openxmlformats.org/markup-compatibility/2006" xmlns:aink="http://schemas.microsoft.com/office/drawing/2016/ink" xmlns:am3d="http://schemas.microsoft.com/office/drawing/2017/model3d" xmlns:o="urn:schemas-microsoft-com:office:office" xmlns:r="http://schemas.openxmlformats.org/officeDocument/2006/relationships" xmlns:m="http://schemas.openxmlformats.org/officeDocument/2006/math" xmlns:v="urn:schemas-microsoft-com:vml" xmlns:wp14="http://schemas.microsoft.com/office/word/2010/wordprocessingDrawing" xmlns:wp="http://schemas.openxmlformats.org/drawingml/2006/wordprocessingDrawing" xmlns:w10="urn:schemas-microsoft-com:office:word" xmlns:w="http://schemas.openxmlformats.org/wordprocessingml/2006/main" xmlns:w14="http://schemas.microsoft.com/office/word/2010/wordml" xmlns:w15="http://schemas.microsoft.com/office/word/2012/wordml" xmlns:w16cex="http://schemas.microsoft.com/office/word/2018/wordml/cex" xmlns:w16cid="http://schemas.microsoft.com/office/word/2016/wordml/cid" xmlns:w16="http://schemas.microsoft.com/office/word/2018/wordml" xmlns:w16sdtdh="http://schemas.microsoft.com/office/word/2020/wordml/sdtdatahash" xmlns:w16se="http://schemas.microsoft.com/office/word/2015/wordml/symex" xmlns:wpg="http://schemas.microsoft.com/office/word/2010/wordprocessingGroup" xmlns:wpi="http://schemas.microsoft.com/office/word/2010/wordprocessingInk" xmlns:wne="http://schemas.microsoft.com/office/word/2006/wordml" xmlns:wps="http://schemas.microsoft.com/office/word/2010/wordprocessingShape" mc:Ignorable="w14 w15 w16se w16cid w16 w16cex w16sdtdh wp14">
   <w:body>
     <w:p>
       <w:pPr>
@@ -141,14 +141,14 @@
           <w:sz w:val="28"/>
           <w:szCs w:val="28"/>
         </w:rPr>
-        <w:t>1.</w:t>
+        <w:t>1</w:t>
       </w:r>
       <w:r>
         <w:rPr>
           <w:sz w:val="28"/>
           <w:szCs w:val="28"/>
         </w:rPr>
-        <w:t>7.5</w:t>
+        <w:t>.0.0</w:t>
       </w:r>
     </w:p>
     <w:p>
@@ -282,34 +282,79 @@
           <w:sz w:val="28"/>
           <w:szCs w:val="28"/>
         </w:rPr>
-        <w:t>Developed By: Beaker Labs llc. [Coming Soon]</w:t>
-      </w:r>
-    </w:p>
-    <w:p>
-      <w:pPr>
-        <w:spacing w:after="0"/>
-        <w:jc w:val="center"/>
-      </w:pPr>
+        <w:t xml:space="preserve">Developed By: Beaker Labs </w:t>
+      </w:r>
       <w:r>
         <w:rPr>
           <w:sz w:val="28"/>
           <w:szCs w:val="28"/>
         </w:rPr>
-        <w:t xml:space="preserve">Release Date: </w:t>
+        <w:t>LLC</w:t>
       </w:r>
       <w:r>
         <w:rPr>
           <w:sz w:val="28"/>
           <w:szCs w:val="28"/>
         </w:rPr>
-        <w:t xml:space="preserve">September </w:t>
-      </w:r>
-      <w:r>
+        <w:t>.</w:t>
+      </w:r>
+    </w:p>
+    <w:p>
+      <w:pPr>
+        <w:spacing w:after="0"/>
+        <w:jc w:val="center"/>
         <w:rPr>
           <w:sz w:val="28"/>
           <w:szCs w:val="28"/>
         </w:rPr>
-        <w:t>9, 2020</w:t>
+      </w:pPr>
+      <w:r>
+        <w:rPr>
+          <w:sz w:val="28"/>
+          <w:szCs w:val="28"/>
+        </w:rPr>
+        <w:t>www.BeakerLabs.com</w:t>
+      </w:r>
+    </w:p>
+    <w:p>
+      <w:pPr>
+        <w:spacing w:after="0"/>
+        <w:jc w:val="center"/>
+      </w:pPr>
+      <w:r>
+        <w:rPr>
+          <w:sz w:val="28"/>
+          <w:szCs w:val="28"/>
+        </w:rPr>
+        <w:t xml:space="preserve">Release Date: </w:t>
+      </w:r>
+      <w:r>
+        <w:rPr>
+          <w:sz w:val="28"/>
+          <w:szCs w:val="28"/>
+        </w:rPr>
+        <w:t xml:space="preserve">September </w:t>
+      </w:r>
+      <w:r>
+        <w:rPr>
+          <w:sz w:val="28"/>
+          <w:szCs w:val="28"/>
+        </w:rPr>
+        <w:t>30</w:t>
+      </w:r>
+      <w:r>
+        <w:rPr>
+          <w:sz w:val="28"/>
+          <w:szCs w:val="28"/>
+        </w:rPr>
+        <w:t>, 202</w:t>
+      </w:r>
+      <w:r>
+        <w:rPr>
+          <w:sz w:val="28"/>
+          <w:szCs w:val="28"/>
+        </w:rPr>
+        <w:t>1</w:t>
       </w:r>
     </w:p>
     <w:p>
@@ -1916,35 +1961,105 @@
           <w:sz w:val="24"/>
           <w:szCs w:val="24"/>
         </w:rPr>
-        <w:t>This project was brought to life to elevate my existing Microsoft® Excel Financial Spreadsheets to their next level. Integrating in native handling of receipts and invoices directly with the ledger without the fear of overloading the program. All, while maintaining a customizable ledger that allows the user to describe and categorize their finances outside of the ridged structures of finances institutions.</w:t>
-      </w:r>
-    </w:p>
-    <w:p>
-      <w:pPr>
-        <w:spacing w:after="0"/>
-      </w:pPr>
-    </w:p>
-    <w:p>
-      <w:pPr>
-        <w:spacing w:after="0"/>
-        <w:rPr>
-          <w:sz w:val="24"/>
-          <w:szCs w:val="24"/>
-        </w:rPr>
-      </w:pPr>
-      <w:r>
-        <w:rPr>
-          <w:sz w:val="24"/>
-          <w:szCs w:val="24"/>
-        </w:rPr>
-        <w:t xml:space="preserve">As you may notice there are still features Excel has that this program does not offer. Such as the use of Pivot Tables and graphs. </w:t>
-      </w:r>
-      <w:r>
-        <w:rPr>
-          <w:sz w:val="24"/>
-          <w:szCs w:val="24"/>
-        </w:rPr>
-        <w:t xml:space="preserve"> Unlike cloud spreadsheet programs should as Google’s Sheets currently the data can only be accessed from one point of entry. </w:t>
+        <w:t>This project was brought to life to elevate my existing Microsoft® Excel Financial Spreadsheets to their next level. Integrating in native handling of receipts and invoices directly with the ledger without the fear of overloading the program. All, while maintaining a customizable ledger that allows the user to describe and categorize their finances outside of the ridged structures of financ</w:t>
+      </w:r>
+      <w:r>
+        <w:rPr>
+          <w:sz w:val="24"/>
+          <w:szCs w:val="24"/>
+        </w:rPr>
+        <w:t>al</w:t>
+      </w:r>
+      <w:r>
+        <w:rPr>
+          <w:sz w:val="24"/>
+          <w:szCs w:val="24"/>
+        </w:rPr>
+        <w:t xml:space="preserve"> institutions</w:t>
+      </w:r>
+      <w:r>
+        <w:rPr>
+          <w:sz w:val="24"/>
+          <w:szCs w:val="24"/>
+        </w:rPr>
+        <w:t>. The users even maintain 100% ownership of their data on their personal computer.</w:t>
+      </w:r>
+    </w:p>
+    <w:p>
+      <w:pPr>
+        <w:spacing w:after="0"/>
+      </w:pPr>
+    </w:p>
+    <w:p>
+      <w:pPr>
+        <w:spacing w:after="0"/>
+        <w:rPr>
+          <w:sz w:val="24"/>
+          <w:szCs w:val="24"/>
+        </w:rPr>
+      </w:pPr>
+      <w:r>
+        <w:rPr>
+          <w:sz w:val="24"/>
+          <w:szCs w:val="24"/>
+        </w:rPr>
+        <w:t xml:space="preserve">As </w:t>
+      </w:r>
+      <w:r>
+        <w:rPr>
+          <w:sz w:val="24"/>
+          <w:szCs w:val="24"/>
+        </w:rPr>
+        <w:t xml:space="preserve">with any software development, there may be features that currently do not exist. I </w:t>
+      </w:r>
+      <w:r>
+        <w:rPr>
+          <w:sz w:val="24"/>
+          <w:szCs w:val="24"/>
+        </w:rPr>
+        <w:t>hope</w:t>
+      </w:r>
+      <w:r>
+        <w:rPr>
+          <w:sz w:val="24"/>
+          <w:szCs w:val="24"/>
+        </w:rPr>
+        <w:t xml:space="preserve"> that you will </w:t>
+      </w:r>
+      <w:r>
+        <w:rPr>
+          <w:sz w:val="24"/>
+          <w:szCs w:val="24"/>
+        </w:rPr>
+        <w:t>think highly enough of your idea to share it with Beaker Labs</w:t>
+      </w:r>
+      <w:r>
+        <w:rPr>
+          <w:sz w:val="24"/>
+          <w:szCs w:val="24"/>
+        </w:rPr>
+        <w:t xml:space="preserve"> LLC.</w:t>
+      </w:r>
+      <w:r>
+        <w:rPr>
+          <w:sz w:val="24"/>
+          <w:szCs w:val="24"/>
+        </w:rPr>
+        <w:t xml:space="preserve"> for consideration and inclusion </w:t>
+      </w:r>
+      <w:r>
+        <w:rPr>
+          <w:sz w:val="24"/>
+          <w:szCs w:val="24"/>
+        </w:rPr>
+        <w:t>in a future update.</w:t>
+      </w:r>
+      <w:r>
+        <w:rPr>
+          <w:sz w:val="24"/>
+          <w:szCs w:val="24"/>
+        </w:rPr>
+        <w:t xml:space="preserve"> </w:t>
       </w:r>
     </w:p>
     <w:p>
@@ -1983,7 +2098,7 @@
           <w:sz w:val="24"/>
           <w:szCs w:val="24"/>
         </w:rPr>
-        <w:t xml:space="preserve"> hobbyist programmer can accomplish on his own. However, that will not detour me from expanding the project and adding features and functionality. </w:t>
+        <w:t xml:space="preserve"> programmer can accomplish on his own. However, that will not detour me from expanding the project and adding features and functionality. </w:t>
       </w:r>
     </w:p>
     <w:p>
@@ -2084,7 +2199,31 @@
         <w:spacing w:after="0"/>
       </w:pPr>
       <w:r>
-        <w:t>Download all files in the repository</w:t>
+        <w:t xml:space="preserve">Download all files in the </w:t>
+      </w:r>
+      <w:r>
+        <w:t>repository.</w:t>
+      </w:r>
+    </w:p>
+    <w:p>
+      <w:pPr>
+        <w:pStyle w:val="ListParagraph"/>
+        <w:numPr>
+          <w:ilvl w:val="1"/>
+          <w:numId w:val="14"/>
+        </w:numPr>
+        <w:spacing w:after="0"/>
+      </w:pPr>
+      <w:r>
+        <w:t>[</w:t>
+      </w:r>
+      <w:proofErr w:type="spellStart"/>
+      <w:r>
+        <w:t>github</w:t>
+      </w:r>
+      <w:proofErr w:type="spellEnd"/>
+      <w:r>
+        <w:t>]</w:t>
       </w:r>
     </w:p>
     <w:p>
@@ -2104,10 +2243,13 @@
           <w:b/>
           <w:bCs/>
         </w:rPr>
-        <w:t>Executable.pyw</w:t>
+        <w:t>Executable.py</w:t>
       </w:r>
       <w:r>
         <w:t xml:space="preserve"> file</w:t>
+      </w:r>
+      <w:r>
+        <w:t>.</w:t>
       </w:r>
     </w:p>
     <w:p>
@@ -2131,40 +2273,80 @@
     <w:p>
       <w:pPr>
         <w:spacing w:after="0"/>
-      </w:pPr>
-    </w:p>
-    <w:p>
-      <w:pPr>
-        <w:pStyle w:val="ListParagraph"/>
-        <w:numPr>
-          <w:ilvl w:val="1"/>
-          <w:numId w:val="14"/>
-        </w:numPr>
-        <w:spacing w:after="0"/>
-      </w:pPr>
-      <w:r>
-        <w:t>Imports needed</w:t>
-      </w:r>
-      <w:r>
-        <w:t xml:space="preserve"> may not be all inclusive. Need to test this.</w:t>
-      </w:r>
-      <w:r>
-        <w:t xml:space="preserve"> [PyQt5, </w:t>
-      </w:r>
-      <w:r>
-        <w:t xml:space="preserve">matplotlib, numpy, reportlab, requests, </w:t>
-      </w:r>
-      <w:r>
-        <w:t>urlib3, bs4, beautifulsoup4</w:t>
-      </w:r>
-      <w:r>
-        <w:t>, Pillow</w:t>
-      </w:r>
-      <w:r>
-        <w:t>, secrets</w:t>
-      </w:r>
-      <w:r>
-        <w:t>]</w:t>
+        <w:ind w:left="720"/>
+      </w:pPr>
+      <w:r>
+        <w:t>For all license information associated with Alchemical Finances and Pyside6</w:t>
+      </w:r>
+      <w:r>
+        <w:t xml:space="preserve"> [Qt for Python] please refer to the GitHub.</w:t>
+      </w:r>
+      <w:r>
+        <w:t xml:space="preserve"> Pyside6 is available for free under the LGPLv3 </w:t>
+      </w:r>
+      <w:r>
+        <w:t>open-source</w:t>
+      </w:r>
+      <w:r>
+        <w:t xml:space="preserve"> </w:t>
+      </w:r>
+      <w:r>
+        <w:t>License.</w:t>
+      </w:r>
+      <w:r>
+        <w:t xml:space="preserve"> </w:t>
+      </w:r>
+    </w:p>
+    <w:p>
+      <w:pPr>
+        <w:spacing w:after="0"/>
+      </w:pPr>
+    </w:p>
+    <w:p>
+      <w:pPr>
+        <w:spacing w:after="0"/>
+        <w:ind w:left="720"/>
+        <w:rPr>
+          <w:i/>
+          <w:iCs/>
+        </w:rPr>
+      </w:pPr>
+      <w:r>
+        <w:rPr>
+          <w:i/>
+          <w:iCs/>
+        </w:rPr>
+        <w:t xml:space="preserve">Per the LGPLv3 all </w:t>
+      </w:r>
+      <w:r>
+        <w:rPr>
+          <w:i/>
+          <w:iCs/>
+        </w:rPr>
+        <w:t xml:space="preserve">code is available upon request that is not already available on </w:t>
+      </w:r>
+      <w:proofErr w:type="spellStart"/>
+      <w:r>
+        <w:rPr>
+          <w:i/>
+          <w:iCs/>
+        </w:rPr>
+        <w:t>github</w:t>
+      </w:r>
+      <w:proofErr w:type="spellEnd"/>
+      <w:r>
+        <w:rPr>
+          <w:i/>
+          <w:iCs/>
+        </w:rPr>
+        <w:t xml:space="preserve"> for free access. The best way to obtain the</w:t>
+      </w:r>
+      <w:r>
+        <w:rPr>
+          <w:i/>
+          <w:iCs/>
+        </w:rPr>
+        <w:t xml:space="preserve"> Pyside6 code is through a pip installation. The version I used is available in the requirements.txt file.</w:t>
       </w:r>
     </w:p>
     <w:p>
@@ -2183,31 +2365,19 @@
       </w:pPr>
       <w:bookmarkStart w:id="3" w:name="_Toc18227500"/>
       <w:r>
-        <w:rPr>
-          <w:strike/>
-        </w:rPr>
         <w:t>Executable File</w:t>
       </w:r>
       <w:bookmarkEnd w:id="3"/>
       <w:r>
         <w:t xml:space="preserve"> </w:t>
       </w:r>
-      <w:r>
+    </w:p>
+    <w:p>
+      <w:pPr>
+        <w:spacing w:after="0"/>
         <w:rPr>
           <w:b/>
           <w:bCs/>
-          <w:color w:val="FF0000"/>
-        </w:rPr>
-        <w:t>Currently Obsolete. I have not maintained an up to date .exe file.</w:t>
-      </w:r>
-    </w:p>
-    <w:p>
-      <w:pPr>
-        <w:spacing w:after="0"/>
-        <w:rPr>
-          <w:b/>
-          <w:bCs/>
-          <w:strike/>
           <w:sz w:val="24"/>
           <w:szCs w:val="24"/>
         </w:rPr>
@@ -2222,18 +2392,30 @@
         </w:numPr>
         <w:spacing w:after="0"/>
         <w:rPr>
-          <w:strike/>
-          <w:sz w:val="24"/>
-          <w:szCs w:val="24"/>
-        </w:rPr>
-      </w:pPr>
-      <w:r>
-        <w:rPr>
-          <w:strike/>
-          <w:sz w:val="24"/>
-          <w:szCs w:val="24"/>
-        </w:rPr>
-        <w:t xml:space="preserve">Download the entire “Alchemical Finances” directory </w:t>
+          <w:sz w:val="24"/>
+          <w:szCs w:val="24"/>
+        </w:rPr>
+      </w:pPr>
+      <w:r>
+        <w:rPr>
+          <w:sz w:val="24"/>
+          <w:szCs w:val="24"/>
+        </w:rPr>
+        <w:t xml:space="preserve">Purchase the </w:t>
+      </w:r>
+      <w:r>
+        <w:rPr>
+          <w:sz w:val="24"/>
+          <w:szCs w:val="24"/>
+        </w:rPr>
+        <w:t>program from BeakerLabs.com.</w:t>
+      </w:r>
+      <w:r>
+        <w:rPr>
+          <w:sz w:val="24"/>
+          <w:szCs w:val="24"/>
+        </w:rPr>
+        <w:t xml:space="preserve"> </w:t>
       </w:r>
     </w:p>
     <w:p>
@@ -2248,7 +2430,6 @@
           <w:rFonts w:cstheme="minorHAnsi"/>
           <w:b/>
           <w:bCs/>
-          <w:strike/>
           <w:sz w:val="36"/>
           <w:szCs w:val="36"/>
         </w:rPr>
@@ -2256,35 +2437,11 @@
       <w:r>
         <w:rPr>
           <w:rFonts w:cstheme="minorHAnsi"/>
-          <w:strike/>
           <w:color w:val="24292E"/>
           <w:sz w:val="24"/>
           <w:szCs w:val="24"/>
         </w:rPr>
-        <w:t>[</w:t>
-      </w:r>
-      <w:hyperlink r:id="rId9" w:history="1">
-        <w:r>
-          <w:rPr>
-            <w:rStyle w:val="Hyperlink"/>
-            <w:rFonts w:cstheme="minorHAnsi"/>
-            <w:strike/>
-            <w:color w:val="0366D6"/>
-            <w:sz w:val="24"/>
-            <w:szCs w:val="24"/>
-          </w:rPr>
-          <w:t>Dropbox Link</w:t>
-        </w:r>
-      </w:hyperlink>
-      <w:r>
-        <w:rPr>
-          <w:rFonts w:cstheme="minorHAnsi"/>
-          <w:strike/>
-          <w:color w:val="24292E"/>
-          <w:sz w:val="24"/>
-          <w:szCs w:val="24"/>
-        </w:rPr>
-        <w:t>]</w:t>
+        <w:t>Instruction to down the install will be provided upon purchase.</w:t>
       </w:r>
     </w:p>
     <w:p>
@@ -2298,28 +2455,35 @@
         <w:rPr>
           <w:b/>
           <w:bCs/>
-          <w:strike/>
-          <w:sz w:val="24"/>
-          <w:szCs w:val="24"/>
-        </w:rPr>
-      </w:pPr>
-      <w:r>
-        <w:rPr>
-          <w:strike/>
-          <w:sz w:val="24"/>
-          <w:szCs w:val="24"/>
-        </w:rPr>
+          <w:sz w:val="24"/>
+          <w:szCs w:val="24"/>
+        </w:rPr>
+      </w:pPr>
+      <w:r>
+        <w:rPr>
+          <w:sz w:val="24"/>
+          <w:szCs w:val="24"/>
+        </w:rPr>
+        <w:lastRenderedPageBreak/>
         <w:t xml:space="preserve">Within in directory is the </w:t>
       </w:r>
       <w:r>
         <w:rPr>
           <w:b/>
           <w:bCs/>
-          <w:strike/>
-          <w:sz w:val="24"/>
-          <w:szCs w:val="24"/>
-        </w:rPr>
-        <w:t>Alchemical Finances.exe</w:t>
+          <w:sz w:val="24"/>
+          <w:szCs w:val="24"/>
+        </w:rPr>
+        <w:t xml:space="preserve">Alchemical </w:t>
+      </w:r>
+      <w:r>
+        <w:rPr>
+          <w:b/>
+          <w:bCs/>
+          <w:sz w:val="24"/>
+          <w:szCs w:val="24"/>
+        </w:rPr>
+        <w:t>Finances.exe.</w:t>
       </w:r>
     </w:p>
     <w:p>
@@ -2333,18 +2497,23 @@
         <w:rPr>
           <w:b/>
           <w:bCs/>
-          <w:strike/>
-          <w:sz w:val="24"/>
-          <w:szCs w:val="24"/>
-        </w:rPr>
-      </w:pPr>
-      <w:r>
-        <w:rPr>
-          <w:strike/>
-          <w:sz w:val="24"/>
-          <w:szCs w:val="24"/>
-        </w:rPr>
-        <w:t>I recommend creating a shortcut and putting that where you find most accessible</w:t>
+          <w:sz w:val="24"/>
+          <w:szCs w:val="24"/>
+        </w:rPr>
+      </w:pPr>
+      <w:r>
+        <w:rPr>
+          <w:sz w:val="24"/>
+          <w:szCs w:val="24"/>
+        </w:rPr>
+        <w:t xml:space="preserve">I recommend creating a shortcut and putting that where you find most </w:t>
+      </w:r>
+      <w:r>
+        <w:rPr>
+          <w:sz w:val="24"/>
+          <w:szCs w:val="24"/>
+        </w:rPr>
+        <w:t>accessible.</w:t>
       </w:r>
     </w:p>
     <w:p>
@@ -2358,18 +2527,23 @@
         <w:rPr>
           <w:b/>
           <w:bCs/>
-          <w:strike/>
-          <w:sz w:val="24"/>
-          <w:szCs w:val="24"/>
-        </w:rPr>
-      </w:pPr>
-      <w:r>
-        <w:rPr>
-          <w:strike/>
-          <w:sz w:val="24"/>
-          <w:szCs w:val="24"/>
-        </w:rPr>
-        <w:t>Application is ready to go</w:t>
+          <w:sz w:val="24"/>
+          <w:szCs w:val="24"/>
+        </w:rPr>
+      </w:pPr>
+      <w:r>
+        <w:rPr>
+          <w:sz w:val="24"/>
+          <w:szCs w:val="24"/>
+        </w:rPr>
+        <w:t xml:space="preserve">Application is ready to </w:t>
+      </w:r>
+      <w:r>
+        <w:rPr>
+          <w:sz w:val="24"/>
+          <w:szCs w:val="24"/>
+        </w:rPr>
+        <w:t>go.</w:t>
       </w:r>
     </w:p>
     <w:p>
@@ -2384,7 +2558,6 @@
           <w:rFonts w:cstheme="minorHAnsi"/>
           <w:b/>
           <w:bCs/>
-          <w:strike/>
           <w:sz w:val="24"/>
           <w:szCs w:val="24"/>
         </w:rPr>
@@ -2392,7 +2565,6 @@
       <w:r>
         <w:rPr>
           <w:rFonts w:cstheme="minorHAnsi"/>
-          <w:strike/>
           <w:color w:val="24292E"/>
           <w:sz w:val="24"/>
           <w:szCs w:val="24"/>
@@ -2429,7 +2601,6 @@
       </w:pPr>
       <w:bookmarkStart w:id="4" w:name="_Toc18227501"/>
       <w:r>
-        <w:lastRenderedPageBreak/>
         <w:t>Reoccuring Definitions</w:t>
       </w:r>
       <w:bookmarkEnd w:id="4"/>
@@ -2527,7 +2698,25 @@
           <w:sz w:val="24"/>
           <w:szCs w:val="24"/>
         </w:rPr>
-        <w:t>These are characters the program will currently not accept as an input. Some may be implemented at a later date, but currently for simplicity almost all non-alphanumeric characters are restricted.</w:t>
+        <w:t xml:space="preserve">These are characters the program will currently not accept as an input. Some may be implemented </w:t>
+      </w:r>
+      <w:r>
+        <w:rPr>
+          <w:i/>
+          <w:iCs/>
+          <w:sz w:val="24"/>
+          <w:szCs w:val="24"/>
+        </w:rPr>
+        <w:t>later</w:t>
+      </w:r>
+      <w:r>
+        <w:rPr>
+          <w:i/>
+          <w:iCs/>
+          <w:sz w:val="24"/>
+          <w:szCs w:val="24"/>
+        </w:rPr>
+        <w:t>, but currently for simplicity almost all non-alphanumeric characters are restricted.</w:t>
       </w:r>
     </w:p>
     <w:p>
@@ -2555,24 +2744,147 @@
           <w:sz w:val="24"/>
           <w:szCs w:val="24"/>
         </w:rPr>
-        <w:t xml:space="preserve"> – forbidden on the logon screen</w:t>
-      </w:r>
-    </w:p>
-    <w:p>
-      <w:pPr>
-        <w:spacing w:after="0"/>
-        <w:ind w:left="1980"/>
-        <w:rPr>
-          <w:sz w:val="24"/>
-          <w:szCs w:val="24"/>
-        </w:rPr>
-      </w:pPr>
-      <w:r>
-        <w:rPr>
-          <w:sz w:val="24"/>
-          <w:szCs w:val="24"/>
-        </w:rPr>
-        <w:t xml:space="preserve"> ["~", "!", "@", "#", "$", "%", "^", "&amp;", "*", "(", ")", "=", ":",  "+", "&lt;", "?", ";", "'", "[", "]", "{", "}", '"', "-", ".", ","],</w:t>
+        <w:t xml:space="preserve"> – forbidden on the logon </w:t>
+      </w:r>
+      <w:r>
+        <w:rPr>
+          <w:sz w:val="24"/>
+          <w:szCs w:val="24"/>
+        </w:rPr>
+        <w:t>screen.</w:t>
+      </w:r>
+    </w:p>
+    <w:p>
+      <w:pPr>
+        <w:pStyle w:val="ListParagraph"/>
+        <w:spacing w:after="0"/>
+        <w:ind w:left="1980" w:firstLine="180"/>
+        <w:rPr>
+          <w:sz w:val="24"/>
+          <w:szCs w:val="24"/>
+        </w:rPr>
+      </w:pPr>
+      <w:r>
+        <w:rPr>
+          <w:sz w:val="24"/>
+          <w:szCs w:val="24"/>
+        </w:rPr>
+        <w:t xml:space="preserve"> </w:t>
+      </w:r>
+      <w:r>
+        <w:rPr>
+          <w:sz w:val="24"/>
+          <w:szCs w:val="24"/>
+        </w:rPr>
+        <w:t xml:space="preserve">~, !, </w:t>
+      </w:r>
+      <w:r>
+        <w:rPr>
+          <w:sz w:val="24"/>
+          <w:szCs w:val="24"/>
+        </w:rPr>
+        <w:t xml:space="preserve"> </w:t>
+      </w:r>
+      <w:r>
+        <w:rPr>
+          <w:sz w:val="24"/>
+          <w:szCs w:val="24"/>
+        </w:rPr>
+        <w:t xml:space="preserve">@, </w:t>
+      </w:r>
+      <w:r>
+        <w:rPr>
+          <w:sz w:val="24"/>
+          <w:szCs w:val="24"/>
+        </w:rPr>
+        <w:t xml:space="preserve"> </w:t>
+      </w:r>
+      <w:r>
+        <w:rPr>
+          <w:sz w:val="24"/>
+          <w:szCs w:val="24"/>
+        </w:rPr>
+        <w:t xml:space="preserve">#, </w:t>
+      </w:r>
+      <w:r>
+        <w:rPr>
+          <w:sz w:val="24"/>
+          <w:szCs w:val="24"/>
+        </w:rPr>
+        <w:t xml:space="preserve"> </w:t>
+      </w:r>
+      <w:r>
+        <w:rPr>
+          <w:sz w:val="24"/>
+          <w:szCs w:val="24"/>
+        </w:rPr>
+        <w:t xml:space="preserve">$, %, </w:t>
+      </w:r>
+      <w:r>
+        <w:rPr>
+          <w:sz w:val="24"/>
+          <w:szCs w:val="24"/>
+        </w:rPr>
+        <w:t xml:space="preserve"> </w:t>
+      </w:r>
+      <w:r>
+        <w:rPr>
+          <w:sz w:val="24"/>
+          <w:szCs w:val="24"/>
+        </w:rPr>
+        <w:t xml:space="preserve">^, </w:t>
+      </w:r>
+      <w:r>
+        <w:rPr>
+          <w:sz w:val="24"/>
+          <w:szCs w:val="24"/>
+        </w:rPr>
+        <w:t xml:space="preserve"> </w:t>
+      </w:r>
+      <w:r>
+        <w:rPr>
+          <w:sz w:val="24"/>
+          <w:szCs w:val="24"/>
+        </w:rPr>
+        <w:t>&amp;, *, (,</w:t>
+      </w:r>
+      <w:r>
+        <w:rPr>
+          <w:sz w:val="24"/>
+          <w:szCs w:val="24"/>
+        </w:rPr>
+        <w:t xml:space="preserve">  </w:t>
+      </w:r>
+      <w:r>
+        <w:rPr>
+          <w:sz w:val="24"/>
+          <w:szCs w:val="24"/>
+        </w:rPr>
+        <w:t xml:space="preserve">), =, :, +, &lt;, ?, ;, ', [, ], {, }, ", -, ., </w:t>
+      </w:r>
+      <w:r>
+        <w:rPr>
+          <w:b/>
+          <w:bCs/>
+          <w:sz w:val="24"/>
+          <w:szCs w:val="24"/>
+          <w:highlight w:val="cyan"/>
+        </w:rPr>
+        <w:t>,</w:t>
+      </w:r>
+      <w:r>
+        <w:rPr>
+          <w:sz w:val="24"/>
+          <w:szCs w:val="24"/>
+        </w:rPr>
+        <w:t xml:space="preserve">, /, </w:t>
+      </w:r>
+      <w:r>
+        <w:rPr>
+          <w:sz w:val="24"/>
+          <w:szCs w:val="24"/>
+        </w:rPr>
+        <w:t>\</w:t>
       </w:r>
     </w:p>
     <w:p>
@@ -2600,38 +2912,39 @@
           <w:sz w:val="24"/>
           <w:szCs w:val="24"/>
         </w:rPr>
-        <w:t xml:space="preserve"> – forbidden for general text inputs</w:t>
-      </w:r>
-    </w:p>
-    <w:p>
-      <w:pPr>
-        <w:spacing w:after="0"/>
-        <w:ind w:left="1980"/>
-        <w:rPr>
-          <w:sz w:val="24"/>
-          <w:szCs w:val="24"/>
-        </w:rPr>
-      </w:pPr>
-      <w:r>
-        <w:rPr>
-          <w:sz w:val="24"/>
-          <w:szCs w:val="24"/>
-        </w:rPr>
-        <w:t>["~", "!", "@", "#", "$", "%", "^", "*", "(", ")", "=",</w:t>
-      </w:r>
-      <w:r>
-        <w:rPr>
-          <w:sz w:val="24"/>
-          <w:szCs w:val="24"/>
-        </w:rPr>
-        <w:t xml:space="preserve"> </w:t>
-      </w:r>
-      <w:r>
-        <w:rPr>
-          <w:sz w:val="24"/>
-          <w:szCs w:val="24"/>
-        </w:rPr>
-        <w:t xml:space="preserve"> "+", "&lt;", "?", ";", "[", "]", "{", "}", '"', "'"],</w:t>
+        <w:t xml:space="preserve"> – forbidden for general text </w:t>
+      </w:r>
+      <w:r>
+        <w:rPr>
+          <w:sz w:val="24"/>
+          <w:szCs w:val="24"/>
+        </w:rPr>
+        <w:t>inputs.</w:t>
+      </w:r>
+    </w:p>
+    <w:p>
+      <w:pPr>
+        <w:pStyle w:val="ListParagraph"/>
+        <w:spacing w:after="0"/>
+        <w:ind w:left="1440" w:firstLine="720"/>
+        <w:rPr>
+          <w:sz w:val="24"/>
+          <w:szCs w:val="24"/>
+        </w:rPr>
+      </w:pPr>
+      <w:r>
+        <w:rPr>
+          <w:sz w:val="24"/>
+          <w:szCs w:val="24"/>
+        </w:rPr>
+        <w:t xml:space="preserve">~, !, @, #, $, %, ^, *, (, ), =, +, &lt;, ?, ;, [, ], {, }, ", </w:t>
+      </w:r>
+      <w:r>
+        <w:rPr>
+          <w:sz w:val="24"/>
+          <w:szCs w:val="24"/>
+        </w:rPr>
+        <w:t>\</w:t>
       </w:r>
     </w:p>
     <w:p>
@@ -2652,7 +2965,7 @@
           <w:sz w:val="24"/>
           <w:szCs w:val="24"/>
         </w:rPr>
-        <w:t>"monetary"</w:t>
+        <w:t>monetary"</w:t>
       </w:r>
       <w:r>
         <w:rPr>
@@ -2664,19 +2977,44 @@
     </w:p>
     <w:p>
       <w:pPr>
-        <w:spacing w:after="0"/>
-        <w:ind w:left="1980"/>
-        <w:rPr>
-          <w:sz w:val="24"/>
-          <w:szCs w:val="24"/>
-        </w:rPr>
-      </w:pPr>
-      <w:r>
-        <w:rPr>
-          <w:sz w:val="24"/>
-          <w:szCs w:val="24"/>
-        </w:rPr>
-        <w:t xml:space="preserve"> ["~", "!", "@", "#", "$", "%", "^", "&amp;", "*", "(", ")", "=", ":",   "+", "&lt;", "?", ";", "'", "[", "]", "{", "}", '"', "-", ","],</w:t>
+        <w:pStyle w:val="ListParagraph"/>
+        <w:spacing w:after="0"/>
+        <w:ind w:left="1440" w:firstLine="720"/>
+        <w:rPr>
+          <w:sz w:val="24"/>
+          <w:szCs w:val="24"/>
+        </w:rPr>
+      </w:pPr>
+      <w:r>
+        <w:rPr>
+          <w:sz w:val="24"/>
+          <w:szCs w:val="24"/>
+        </w:rPr>
+        <w:t xml:space="preserve">~, !, @, #, $, %, ^, &amp;, *, (, ), =, :,   +, &lt;, ?, ;, ', [, ], {, }, ", -, </w:t>
+      </w:r>
+      <w:r>
+        <w:rPr>
+          <w:b/>
+          <w:bCs/>
+          <w:sz w:val="24"/>
+          <w:szCs w:val="24"/>
+          <w:highlight w:val="cyan"/>
+        </w:rPr>
+        <w:t>,</w:t>
+      </w:r>
+      <w:r>
+        <w:rPr>
+          <w:sz w:val="24"/>
+          <w:szCs w:val="24"/>
+        </w:rPr>
+        <w:t xml:space="preserve">, </w:t>
+      </w:r>
+      <w:r>
+        <w:rPr>
+          <w:sz w:val="24"/>
+          <w:szCs w:val="24"/>
+        </w:rPr>
+        <w:t>/, \</w:t>
       </w:r>
     </w:p>
     <w:p>
@@ -2731,24 +3069,34 @@
       </w:pPr>
       <w:r>
         <w:rPr>
-          <w:sz w:val="24"/>
-          <w:szCs w:val="24"/>
-        </w:rPr>
-        <w:t xml:space="preserve">[",", </w:t>
-      </w:r>
-      <w:r>
-        <w:rPr>
-          <w:sz w:val="24"/>
-          <w:szCs w:val="24"/>
-        </w:rPr>
-        <w:t>“&amp;</w:t>
-      </w:r>
-      <w:r>
-        <w:rPr>
-          <w:sz w:val="24"/>
-          <w:szCs w:val="24"/>
-        </w:rPr>
-        <w:t>", ".", "-", ":"]</w:t>
+          <w:b/>
+          <w:bCs/>
+          <w:sz w:val="24"/>
+          <w:szCs w:val="24"/>
+          <w:highlight w:val="cyan"/>
+        </w:rPr>
+        <w:t>,</w:t>
+      </w:r>
+      <w:r>
+        <w:rPr>
+          <w:sz w:val="24"/>
+          <w:szCs w:val="24"/>
+        </w:rPr>
+        <w:t xml:space="preserve">, </w:t>
+      </w:r>
+      <w:r>
+        <w:rPr>
+          <w:sz w:val="24"/>
+          <w:szCs w:val="24"/>
+        </w:rPr>
+        <w:t>&amp;</w:t>
+      </w:r>
+      <w:r>
+        <w:rPr>
+          <w:sz w:val="24"/>
+          <w:szCs w:val="24"/>
+        </w:rPr>
+        <w:t>, ., -, :</w:t>
       </w:r>
     </w:p>
     <w:p>
@@ -2808,7 +3156,23 @@
           <w:sz w:val="24"/>
           <w:szCs w:val="24"/>
         </w:rPr>
-        <w:t xml:space="preserve"> This is the designation used for different account types: Checking Account, HSA, Stock, ect.</w:t>
+        <w:t xml:space="preserve"> This is the designation used for different account types: Checking Account, HSA, Stock, </w:t>
+      </w:r>
+      <w:proofErr w:type="spellStart"/>
+      <w:r>
+        <w:rPr>
+          <w:sz w:val="24"/>
+          <w:szCs w:val="24"/>
+        </w:rPr>
+        <w:t>ect</w:t>
+      </w:r>
+      <w:proofErr w:type="spellEnd"/>
+      <w:r>
+        <w:rPr>
+          <w:sz w:val="24"/>
+          <w:szCs w:val="24"/>
+        </w:rPr>
+        <w:t>.</w:t>
       </w:r>
       <w:r>
         <w:rPr>
@@ -2973,7 +3337,7 @@
                     <pic:cNvPicPr/>
                   </pic:nvPicPr>
                   <pic:blipFill>
-                    <a:blip r:embed="rId10">
+                    <a:blip r:embed="rId9">
                       <a:extLst>
                         <a:ext uri="{28A0092B-C50C-407E-A947-70E740481C1C}">
                           <a14:useLocalDpi xmlns:a14="http://schemas.microsoft.com/office/drawing/2010/main" val="0"/>
@@ -3154,7 +3518,7 @@
                     <pic:cNvPicPr/>
                   </pic:nvPicPr>
                   <pic:blipFill>
-                    <a:blip r:embed="rId11">
+                    <a:blip r:embed="rId10">
                       <a:extLst>
                         <a:ext uri="{28A0092B-C50C-407E-A947-70E740481C1C}">
                           <a14:useLocalDpi xmlns:a14="http://schemas.microsoft.com/office/drawing/2010/main" val="0"/>
@@ -3430,22 +3794,18 @@
           <w:sz w:val="24"/>
           <w:szCs w:val="24"/>
         </w:rPr>
-        <w:t>Passwords and Usernames are not case sensitive</w:t>
-      </w:r>
-    </w:p>
-    <w:p>
-      <w:pPr>
-        <w:spacing w:after="0"/>
-        <w:jc w:val="center"/>
+        <w:t xml:space="preserve">Passwords and Usernames are not case </w:t>
+      </w:r>
+      <w:r>
         <w:rPr>
           <w:b/>
           <w:bCs/>
           <w:color w:val="FF0000"/>
           <w:sz w:val="24"/>
           <w:szCs w:val="24"/>
-          <w:u w:val="single"/>
-        </w:rPr>
-      </w:pPr>
+        </w:rPr>
+        <w:t>sensitive.</w:t>
+      </w:r>
     </w:p>
     <w:p>
       <w:pPr>
@@ -3457,9 +3817,14 @@
           <w:color w:val="FF0000"/>
           <w:sz w:val="24"/>
           <w:szCs w:val="24"/>
-        </w:rPr>
-      </w:pPr>
-      <w:r>
+          <w:u w:val="single"/>
+        </w:rPr>
+      </w:pPr>
+    </w:p>
+    <w:p>
+      <w:pPr>
+        <w:spacing w:after="0"/>
+        <w:jc w:val="center"/>
         <w:rPr>
           <w:b/>
           <w:bCs/>
@@ -3467,8 +3832,7 @@
           <w:sz w:val="24"/>
           <w:szCs w:val="24"/>
         </w:rPr>
-        <w:t>!!</w:t>
-      </w:r>
+      </w:pPr>
       <w:r>
         <w:rPr>
           <w:b/>
@@ -3477,7 +3841,7 @@
           <w:sz w:val="24"/>
           <w:szCs w:val="24"/>
         </w:rPr>
-        <w:t xml:space="preserve"> </w:t>
+        <w:t>!!</w:t>
       </w:r>
       <w:r>
         <w:rPr>
@@ -3487,7 +3851,7 @@
           <w:sz w:val="24"/>
           <w:szCs w:val="24"/>
         </w:rPr>
-        <w:t>There is currently no password retrieval system</w:t>
+        <w:t xml:space="preserve"> </w:t>
       </w:r>
       <w:r>
         <w:rPr>
@@ -3497,7 +3861,7 @@
           <w:sz w:val="24"/>
           <w:szCs w:val="24"/>
         </w:rPr>
-        <w:t xml:space="preserve"> </w:t>
+        <w:t xml:space="preserve">There is currently no password retrieval </w:t>
       </w:r>
       <w:r>
         <w:rPr>
@@ -3507,7 +3871,7 @@
           <w:sz w:val="24"/>
           <w:szCs w:val="24"/>
         </w:rPr>
-        <w:t>!!</w:t>
+        <w:t>system!!</w:t>
       </w:r>
     </w:p>
     <w:p>
@@ -3750,7 +4114,7 @@
                     <pic:cNvPicPr/>
                   </pic:nvPicPr>
                   <pic:blipFill>
-                    <a:blip r:embed="rId12" cstate="print">
+                    <a:blip r:embed="rId11" cstate="print">
                       <a:extLst>
                         <a:ext uri="{28A0092B-C50C-407E-A947-70E740481C1C}">
                           <a14:useLocalDpi xmlns:a14="http://schemas.microsoft.com/office/drawing/2010/main" val="0"/>
@@ -3825,7 +4189,21 @@
           <w:sz w:val="24"/>
           <w:szCs w:val="24"/>
         </w:rPr>
-        <w:t xml:space="preserve">Upon closing the welcome message for the first time. There may be a delay between closing the screen and the appearance of the main window. This will only occur during the creation of a new account. Subsequent instances of logging in will be met with faster turn around between the welcome screen and main interface. </w:t>
+        <w:t xml:space="preserve">Upon closing the welcome message for the first time. There may be a delay between closing the screen and the appearance of the main window. This will only occur during the creation of a new account. Subsequent instances of logging in will be met with faster </w:t>
+      </w:r>
+      <w:r>
+        <w:rPr>
+          <w:sz w:val="24"/>
+          <w:szCs w:val="24"/>
+        </w:rPr>
+        <w:t>turnaround</w:t>
+      </w:r>
+      <w:r>
+        <w:rPr>
+          <w:sz w:val="24"/>
+          <w:szCs w:val="24"/>
+        </w:rPr>
+        <w:t xml:space="preserve"> between the welcome screen and main interface. </w:t>
       </w:r>
     </w:p>
     <w:p>
@@ -3857,9 +4235,15 @@
           <w:rStyle w:val="Heading1Char"/>
         </w:rPr>
         <w:lastRenderedPageBreak/>
-        <w:t>Main Window and Summary Page</w:t>
+        <w:t xml:space="preserve">Main Window and Summary </w:t>
       </w:r>
       <w:bookmarkEnd w:id="7"/>
+      <w:r>
+        <w:rPr>
+          <w:rStyle w:val="Heading1Char"/>
+        </w:rPr>
+        <w:t>Tab</w:t>
+      </w:r>
     </w:p>
     <w:p>
       <w:pPr>
@@ -3877,121 +4261,268 @@
       <w:pPr>
         <w:spacing w:after="0"/>
         <w:rPr>
+          <w:sz w:val="24"/>
+          <w:szCs w:val="24"/>
+        </w:rPr>
+      </w:pPr>
+      <w:r>
+        <w:rPr>
+          <w:sz w:val="24"/>
+          <w:szCs w:val="24"/>
+        </w:rPr>
+        <w:t>When the Main Window opens you will be met</w:t>
+      </w:r>
+      <w:r>
+        <w:rPr>
+          <w:sz w:val="24"/>
+          <w:szCs w:val="24"/>
+        </w:rPr>
+        <w:t xml:space="preserve"> with a snapshot of your financial standing at </w:t>
+      </w:r>
+      <w:r>
+        <w:rPr>
+          <w:sz w:val="24"/>
+          <w:szCs w:val="24"/>
+        </w:rPr>
+        <w:t>that</w:t>
+      </w:r>
+      <w:r>
+        <w:rPr>
+          <w:sz w:val="24"/>
+          <w:szCs w:val="24"/>
+        </w:rPr>
+        <w:t xml:space="preserve"> point in time. Integrated into the Main Window </w:t>
+      </w:r>
+      <w:r>
+        <w:rPr>
+          <w:sz w:val="24"/>
+          <w:szCs w:val="24"/>
+        </w:rPr>
+        <w:t xml:space="preserve">are the Totals for your Net Worth, Assets, and Liabilities. These values will update as you </w:t>
+      </w:r>
+      <w:r>
+        <w:rPr>
+          <w:sz w:val="24"/>
+          <w:szCs w:val="24"/>
+        </w:rPr>
+        <w:t>add transactions to your ledgers to keep you informed.</w:t>
+      </w:r>
+    </w:p>
+    <w:p>
+      <w:pPr>
+        <w:spacing w:after="0"/>
+        <w:rPr>
+          <w:sz w:val="24"/>
+          <w:szCs w:val="24"/>
+        </w:rPr>
+      </w:pPr>
+    </w:p>
+    <w:p>
+      <w:pPr>
+        <w:spacing w:after="0"/>
+        <w:rPr>
+          <w:sz w:val="24"/>
+          <w:szCs w:val="24"/>
+        </w:rPr>
+      </w:pPr>
+      <w:r>
+        <w:rPr>
+          <w:sz w:val="24"/>
+          <w:szCs w:val="24"/>
+        </w:rPr>
+        <w:t>Additionally,</w:t>
+      </w:r>
+      <w:r>
+        <w:rPr>
+          <w:sz w:val="24"/>
+          <w:szCs w:val="24"/>
+        </w:rPr>
+        <w:t xml:space="preserve"> an instance of the</w:t>
+      </w:r>
+      <w:r>
+        <w:rPr>
+          <w:sz w:val="24"/>
+          <w:szCs w:val="24"/>
+        </w:rPr>
+        <w:t xml:space="preserve"> Summary </w:t>
+      </w:r>
+      <w:r>
+        <w:rPr>
+          <w:sz w:val="24"/>
+          <w:szCs w:val="24"/>
+        </w:rPr>
+        <w:t>Tab will be loaded</w:t>
+      </w:r>
+      <w:r>
+        <w:rPr>
+          <w:sz w:val="24"/>
+          <w:szCs w:val="24"/>
+        </w:rPr>
+        <w:t xml:space="preserve">. This </w:t>
+      </w:r>
+      <w:r>
+        <w:rPr>
+          <w:sz w:val="24"/>
+          <w:szCs w:val="24"/>
+        </w:rPr>
+        <w:t>tab</w:t>
+      </w:r>
+      <w:r>
+        <w:rPr>
+          <w:sz w:val="24"/>
+          <w:szCs w:val="24"/>
+        </w:rPr>
+        <w:t xml:space="preserve"> will</w:t>
+      </w:r>
+      <w:r>
+        <w:rPr>
+          <w:sz w:val="24"/>
+          <w:szCs w:val="24"/>
+        </w:rPr>
+        <w:t xml:space="preserve"> break down and</w:t>
+      </w:r>
+      <w:r>
+        <w:rPr>
+          <w:sz w:val="24"/>
+          <w:szCs w:val="24"/>
+        </w:rPr>
+        <w:t xml:space="preserve"> list out all active accounts for the profile.</w:t>
+      </w:r>
+      <w:r>
+        <w:rPr>
+          <w:sz w:val="24"/>
+          <w:szCs w:val="24"/>
+        </w:rPr>
+        <w:t xml:space="preserve"> The tab will present this data in two formats. The first being two pie graphs to show </w:t>
+      </w:r>
+      <w:r>
+        <w:rPr>
+          <w:sz w:val="24"/>
+          <w:szCs w:val="24"/>
+        </w:rPr>
+        <w:t>how your assets/liabilities are distributed according to their Parent Account Type.</w:t>
+      </w:r>
+      <w:r>
+        <w:rPr>
+          <w:sz w:val="24"/>
+          <w:szCs w:val="24"/>
+        </w:rPr>
+        <w:t xml:space="preserve"> </w:t>
+      </w:r>
+    </w:p>
+    <w:p>
+      <w:pPr>
+        <w:spacing w:after="0"/>
+        <w:rPr>
+          <w:sz w:val="24"/>
+          <w:szCs w:val="24"/>
+        </w:rPr>
+      </w:pPr>
+    </w:p>
+    <w:p>
+      <w:pPr>
+        <w:spacing w:after="0"/>
+        <w:rPr>
+          <w:sz w:val="24"/>
+          <w:szCs w:val="24"/>
+        </w:rPr>
+      </w:pPr>
+      <w:r>
+        <w:rPr>
+          <w:sz w:val="24"/>
+          <w:szCs w:val="24"/>
+        </w:rPr>
+        <w:t>Underneath the graphs will contain a running list of each account sorted in accordance with their Parent and Sub Types as design</w:t>
+      </w:r>
+      <w:r>
+        <w:rPr>
+          <w:sz w:val="24"/>
+          <w:szCs w:val="24"/>
+        </w:rPr>
+        <w:t xml:space="preserve">ated. The Parent Type designations are one of the few components the user can not change. </w:t>
+      </w:r>
+      <w:r>
+        <w:rPr>
+          <w:sz w:val="24"/>
+          <w:szCs w:val="24"/>
+        </w:rPr>
+        <w:t>As these represent your standard asset classes. The subtypes can be modified and adjusted with a good deal of flexibility.</w:t>
+      </w:r>
+    </w:p>
+    <w:p>
+      <w:pPr>
+        <w:spacing w:after="0"/>
+        <w:rPr>
+          <w:sz w:val="24"/>
+          <w:szCs w:val="24"/>
+        </w:rPr>
+      </w:pPr>
+    </w:p>
+    <w:p>
+      <w:pPr>
+        <w:spacing w:after="0"/>
+        <w:rPr>
+          <w:sz w:val="24"/>
+          <w:szCs w:val="24"/>
+        </w:rPr>
+      </w:pPr>
+      <w:r>
+        <w:rPr>
           <w:b/>
           <w:bCs/>
           <w:sz w:val="24"/>
           <w:szCs w:val="24"/>
         </w:rPr>
-      </w:pPr>
-      <w:r>
-        <w:rPr>
-          <w:sz w:val="24"/>
-          <w:szCs w:val="24"/>
-        </w:rPr>
-        <w:t xml:space="preserve">When the Main Window opens you will be met with the Summary Page. This page will list out all active accounts for the profile. </w:t>
-      </w:r>
-      <w:r>
-        <w:rPr>
-          <w:sz w:val="24"/>
-          <w:szCs w:val="24"/>
-        </w:rPr>
-        <w:t>When creating a new profile example accounts are generated for each</w:t>
-      </w:r>
-      <w:r>
-        <w:rPr>
-          <w:sz w:val="24"/>
-          <w:szCs w:val="24"/>
-        </w:rPr>
-        <w:t xml:space="preserve"> parent</w:t>
-      </w:r>
-      <w:r>
-        <w:rPr>
-          <w:sz w:val="24"/>
-          <w:szCs w:val="24"/>
-        </w:rPr>
-        <w:t xml:space="preserve"> type available in the system. </w:t>
-      </w:r>
-      <w:r>
+        <w:t>NOTE:</w:t>
+      </w:r>
+      <w:r>
+        <w:rPr>
+          <w:sz w:val="24"/>
+          <w:szCs w:val="24"/>
+        </w:rPr>
+        <w:t xml:space="preserve"> </w:t>
+      </w:r>
+      <w:r>
+        <w:rPr>
+          <w:sz w:val="24"/>
+          <w:szCs w:val="24"/>
+        </w:rPr>
+        <w:t xml:space="preserve">If you purchased the executable version of this program, your equity accounts will update </w:t>
+      </w:r>
+      <w:r>
+        <w:rPr>
+          <w:sz w:val="24"/>
+          <w:szCs w:val="24"/>
+        </w:rPr>
+        <w:t>their stock price automatically upon loading. Currently this will only happen upon sign in and will not update except for manual input.</w:t>
+      </w:r>
+    </w:p>
+    <w:p>
+      <w:pPr>
+        <w:spacing w:after="0"/>
         <w:rPr>
           <w:b/>
           <w:bCs/>
           <w:sz w:val="24"/>
           <w:szCs w:val="24"/>
         </w:rPr>
-        <w:t xml:space="preserve">These accounts can be renamed or deleted. </w:t>
-      </w:r>
-    </w:p>
-    <w:p>
-      <w:pPr>
-        <w:spacing w:after="0"/>
+      </w:pPr>
+    </w:p>
+    <w:p>
+      <w:pPr>
+        <w:spacing w:after="0"/>
+        <w:rPr>
+          <w:sz w:val="24"/>
+          <w:szCs w:val="24"/>
+        </w:rPr>
+      </w:pPr>
+      <w:r>
         <w:rPr>
           <w:b/>
           <w:bCs/>
           <w:sz w:val="24"/>
           <w:szCs w:val="24"/>
         </w:rPr>
-      </w:pPr>
-    </w:p>
-    <w:p>
-      <w:pPr>
-        <w:spacing w:after="0"/>
-        <w:rPr>
-          <w:sz w:val="24"/>
-          <w:szCs w:val="24"/>
-        </w:rPr>
-      </w:pPr>
-      <w:r>
-        <w:rPr>
-          <w:b/>
-          <w:bCs/>
-          <w:sz w:val="24"/>
-          <w:szCs w:val="24"/>
-        </w:rPr>
-        <w:t>NOTE:</w:t>
-      </w:r>
-      <w:r>
-        <w:rPr>
-          <w:b/>
-          <w:bCs/>
-          <w:sz w:val="24"/>
-          <w:szCs w:val="24"/>
-        </w:rPr>
-        <w:t xml:space="preserve"> </w:t>
-      </w:r>
-      <w:r>
-        <w:rPr>
-          <w:sz w:val="24"/>
-          <w:szCs w:val="24"/>
-        </w:rPr>
-        <w:t xml:space="preserve">If a new account is created or deleted the summary page will have to be closed and re-opened to include the information visibly. Modified information about an existing account will be visible. </w:t>
-      </w:r>
-    </w:p>
-    <w:p>
-      <w:pPr>
-        <w:spacing w:after="0"/>
-        <w:rPr>
-          <w:b/>
-          <w:bCs/>
-          <w:sz w:val="24"/>
-          <w:szCs w:val="24"/>
-        </w:rPr>
-      </w:pPr>
-    </w:p>
-    <w:p>
-      <w:pPr>
-        <w:spacing w:after="0"/>
-        <w:rPr>
-          <w:sz w:val="24"/>
-          <w:szCs w:val="24"/>
-        </w:rPr>
-      </w:pPr>
-      <w:r>
-        <w:rPr>
-          <w:b/>
-          <w:bCs/>
-          <w:sz w:val="24"/>
-          <w:szCs w:val="24"/>
-        </w:rPr>
         <w:t xml:space="preserve">TIP: </w:t>
       </w:r>
       <w:r>
@@ -3999,28 +4530,28 @@
           <w:sz w:val="24"/>
           <w:szCs w:val="24"/>
         </w:rPr>
-        <w:t>T</w:t>
-      </w:r>
-      <w:r>
-        <w:rPr>
-          <w:sz w:val="24"/>
-          <w:szCs w:val="24"/>
-        </w:rPr>
-        <w:t xml:space="preserve">he </w:t>
-      </w:r>
-      <w:r>
-        <w:rPr>
-          <w:sz w:val="24"/>
-          <w:szCs w:val="24"/>
-        </w:rPr>
-        <w:t>Sub Types (displayed as Account Type in the image below)</w:t>
-      </w:r>
-      <w:r>
-        <w:rPr>
-          <w:sz w:val="24"/>
-          <w:szCs w:val="24"/>
-        </w:rPr>
-        <w:t xml:space="preserve"> can also be modified if you have a more specific designation you wish to use.</w:t>
+        <w:t xml:space="preserve">While this program currently </w:t>
+      </w:r>
+      <w:r>
+        <w:rPr>
+          <w:sz w:val="24"/>
+          <w:szCs w:val="24"/>
+        </w:rPr>
+        <w:t>does not</w:t>
+      </w:r>
+      <w:r>
+        <w:rPr>
+          <w:sz w:val="24"/>
+          <w:szCs w:val="24"/>
+        </w:rPr>
+        <w:t xml:space="preserve"> explicitly have any budgeting features. There are a variety of different ways to leverage the mo</w:t>
+      </w:r>
+      <w:r>
+        <w:rPr>
+          <w:sz w:val="24"/>
+          <w:szCs w:val="24"/>
+        </w:rPr>
+        <w:t xml:space="preserve">dularity of the ledgers to create and monitor budgets. Creativity can go a long way. </w:t>
       </w:r>
     </w:p>
     <w:p>
@@ -4049,6 +4580,7 @@
           <w:sz w:val="24"/>
           <w:szCs w:val="24"/>
         </w:rPr>
+        <w:lastRenderedPageBreak/>
         <w:t xml:space="preserve">Figure </w:t>
       </w:r>
       <w:r>
@@ -4149,7 +4681,7 @@
                     <pic:cNvPicPr/>
                   </pic:nvPicPr>
                   <pic:blipFill>
-                    <a:blip r:embed="rId13">
+                    <a:blip r:embed="rId12">
                       <a:extLst>
                         <a:ext uri="{28A0092B-C50C-407E-A947-70E740481C1C}">
                           <a14:useLocalDpi xmlns:a14="http://schemas.microsoft.com/office/drawing/2010/main" val="0"/>
@@ -4182,7 +4714,6 @@
       </w:pPr>
       <w:bookmarkStart w:id="8" w:name="_Toc18227505"/>
       <w:r>
-        <w:lastRenderedPageBreak/>
         <w:t>Menu Bar</w:t>
       </w:r>
       <w:bookmarkEnd w:id="8"/>
@@ -4273,7 +4804,7 @@
                     <pic:cNvPicPr/>
                   </pic:nvPicPr>
                   <pic:blipFill>
-                    <a:blip r:embed="rId14">
+                    <a:blip r:embed="rId13">
                       <a:extLst>
                         <a:ext uri="{28A0092B-C50C-407E-A947-70E740481C1C}">
                           <a14:useLocalDpi xmlns:a14="http://schemas.microsoft.com/office/drawing/2010/main" val="0"/>
@@ -4385,7 +4916,7 @@
           <w:sz w:val="24"/>
           <w:szCs w:val="24"/>
         </w:rPr>
-        <w:t>Net Worth Graph</w:t>
+        <w:t>Graphs</w:t>
       </w:r>
     </w:p>
     <w:p>
@@ -4406,6 +4937,7 @@
           <w:sz w:val="24"/>
           <w:szCs w:val="24"/>
         </w:rPr>
+        <w:lastRenderedPageBreak/>
         <w:t xml:space="preserve">Export </w:t>
       </w:r>
       <w:r>
@@ -4470,13 +5002,6 @@
           <w:sz w:val="24"/>
           <w:szCs w:val="24"/>
         </w:rPr>
-        <w:t>**</w:t>
-      </w:r>
-      <w:r>
-        <w:rPr>
-          <w:sz w:val="24"/>
-          <w:szCs w:val="24"/>
-        </w:rPr>
         <w:tab/>
       </w:r>
       <w:r>
@@ -4492,21 +5017,6 @@
           <w:szCs w:val="24"/>
         </w:rPr>
         <w:tab/>
-      </w:r>
-      <w:r>
-        <w:rPr>
-          <w:sz w:val="24"/>
-          <w:szCs w:val="24"/>
-        </w:rPr>
-        <w:tab/>
-      </w:r>
-      <w:r>
-        <w:rPr>
-          <w:sz w:val="24"/>
-          <w:szCs w:val="24"/>
-        </w:rPr>
-        <w:tab/>
-        <w:t>[Future Feature]</w:t>
       </w:r>
     </w:p>
     <w:p>
@@ -4808,14 +5318,7 @@
           <w:sz w:val="24"/>
           <w:szCs w:val="24"/>
         </w:rPr>
-        <w:t>Retirement</w:t>
-      </w:r>
-      <w:r>
-        <w:rPr>
-          <w:sz w:val="24"/>
-          <w:szCs w:val="24"/>
-        </w:rPr>
-        <w:t xml:space="preserve"> </w:t>
+        <w:t>Property</w:t>
       </w:r>
       <w:r>
         <w:rPr>
@@ -4844,7 +5347,7 @@
           <w:szCs w:val="24"/>
         </w:rPr>
         <w:tab/>
-        <w:t>[Ledger Version 2]</w:t>
+        <w:t>[Ledger Version 1]</w:t>
       </w:r>
     </w:p>
     <w:p>
@@ -4865,6 +5368,63 @@
           <w:sz w:val="24"/>
           <w:szCs w:val="24"/>
         </w:rPr>
+        <w:t>Retirement</w:t>
+      </w:r>
+      <w:r>
+        <w:rPr>
+          <w:sz w:val="24"/>
+          <w:szCs w:val="24"/>
+        </w:rPr>
+        <w:t xml:space="preserve"> </w:t>
+      </w:r>
+      <w:r>
+        <w:rPr>
+          <w:sz w:val="24"/>
+          <w:szCs w:val="24"/>
+        </w:rPr>
+        <w:tab/>
+      </w:r>
+      <w:r>
+        <w:rPr>
+          <w:sz w:val="24"/>
+          <w:szCs w:val="24"/>
+        </w:rPr>
+        <w:tab/>
+      </w:r>
+      <w:r>
+        <w:rPr>
+          <w:sz w:val="24"/>
+          <w:szCs w:val="24"/>
+        </w:rPr>
+        <w:tab/>
+      </w:r>
+      <w:r>
+        <w:rPr>
+          <w:sz w:val="24"/>
+          <w:szCs w:val="24"/>
+        </w:rPr>
+        <w:tab/>
+        <w:t>[Ledger Version 2]</w:t>
+      </w:r>
+    </w:p>
+    <w:p>
+      <w:pPr>
+        <w:pStyle w:val="ListParagraph"/>
+        <w:numPr>
+          <w:ilvl w:val="2"/>
+          <w:numId w:val="5"/>
+        </w:numPr>
+        <w:spacing w:after="0"/>
+        <w:rPr>
+          <w:sz w:val="24"/>
+          <w:szCs w:val="24"/>
+        </w:rPr>
+      </w:pPr>
+      <w:r>
+        <w:rPr>
+          <w:sz w:val="24"/>
+          <w:szCs w:val="24"/>
+        </w:rPr>
         <w:t>Treasury Bonds</w:t>
       </w:r>
       <w:r>
@@ -5135,7 +5695,7 @@
           <w:sz w:val="24"/>
           <w:szCs w:val="24"/>
         </w:rPr>
-        <w:t xml:space="preserve">Reports </w:t>
+        <w:t xml:space="preserve">Budgeting </w:t>
       </w:r>
       <w:r>
         <w:rPr>
@@ -5164,13 +5724,32 @@
           <w:szCs w:val="24"/>
         </w:rPr>
         <w:tab/>
-      </w:r>
-      <w:r>
-        <w:rPr>
-          <w:sz w:val="24"/>
-          <w:szCs w:val="24"/>
-        </w:rPr>
         <w:t>[Future Feature]</w:t>
+      </w:r>
+    </w:p>
+    <w:p>
+      <w:pPr>
+        <w:pStyle w:val="ListParagraph"/>
+        <w:numPr>
+          <w:ilvl w:val="1"/>
+          <w:numId w:val="5"/>
+        </w:numPr>
+        <w:spacing w:after="0"/>
+        <w:rPr>
+          <w:b/>
+          <w:bCs/>
+          <w:sz w:val="24"/>
+          <w:szCs w:val="24"/>
+        </w:rPr>
+      </w:pPr>
+      <w:r>
+        <w:rPr>
+          <w:b/>
+          <w:bCs/>
+          <w:sz w:val="24"/>
+          <w:szCs w:val="24"/>
+        </w:rPr>
+        <w:t>Other</w:t>
       </w:r>
     </w:p>
     <w:p>
@@ -5191,61 +5770,7 @@
           <w:sz w:val="24"/>
           <w:szCs w:val="24"/>
         </w:rPr>
-        <w:t xml:space="preserve">Budgeting </w:t>
-      </w:r>
-      <w:r>
-        <w:rPr>
-          <w:sz w:val="24"/>
-          <w:szCs w:val="24"/>
-        </w:rPr>
-        <w:tab/>
-      </w:r>
-      <w:r>
-        <w:rPr>
-          <w:sz w:val="24"/>
-          <w:szCs w:val="24"/>
-        </w:rPr>
-        <w:tab/>
-      </w:r>
-      <w:r>
-        <w:rPr>
-          <w:sz w:val="24"/>
-          <w:szCs w:val="24"/>
-        </w:rPr>
-        <w:tab/>
-      </w:r>
-      <w:r>
-        <w:rPr>
-          <w:sz w:val="24"/>
-          <w:szCs w:val="24"/>
-        </w:rPr>
-        <w:tab/>
-        <w:t>[Future Feature]</w:t>
-      </w:r>
-    </w:p>
-    <w:p>
-      <w:pPr>
-        <w:pStyle w:val="ListParagraph"/>
-        <w:numPr>
-          <w:ilvl w:val="1"/>
-          <w:numId w:val="5"/>
-        </w:numPr>
-        <w:spacing w:after="0"/>
-        <w:rPr>
-          <w:b/>
-          <w:bCs/>
-          <w:sz w:val="24"/>
-          <w:szCs w:val="24"/>
-        </w:rPr>
-      </w:pPr>
-      <w:r>
-        <w:rPr>
-          <w:b/>
-          <w:bCs/>
-          <w:sz w:val="24"/>
-          <w:szCs w:val="24"/>
-        </w:rPr>
-        <w:t>Other</w:t>
+        <w:t>User Manual</w:t>
       </w:r>
     </w:p>
     <w:p>
@@ -5266,27 +5791,6 @@
           <w:sz w:val="24"/>
           <w:szCs w:val="24"/>
         </w:rPr>
-        <w:t>Help</w:t>
-      </w:r>
-    </w:p>
-    <w:p>
-      <w:pPr>
-        <w:pStyle w:val="ListParagraph"/>
-        <w:numPr>
-          <w:ilvl w:val="2"/>
-          <w:numId w:val="5"/>
-        </w:numPr>
-        <w:spacing w:after="0"/>
-        <w:rPr>
-          <w:sz w:val="24"/>
-          <w:szCs w:val="24"/>
-        </w:rPr>
-      </w:pPr>
-      <w:r>
-        <w:rPr>
-          <w:sz w:val="24"/>
-          <w:szCs w:val="24"/>
-        </w:rPr>
         <w:t>About</w:t>
       </w:r>
     </w:p>
@@ -5314,44 +5818,22 @@
           <w:sz w:val="24"/>
           <w:szCs w:val="24"/>
         </w:rPr>
-        <w:t>There are different versions of the Ledger. The main difference is that Equity based finances require additional inputs. As you will see the overall functionality will be very similar.</w:t>
-      </w:r>
-    </w:p>
-    <w:p>
-      <w:pPr>
-        <w:spacing w:after="0"/>
-        <w:rPr>
-          <w:sz w:val="24"/>
-          <w:szCs w:val="24"/>
-        </w:rPr>
-      </w:pPr>
-    </w:p>
-    <w:p>
-      <w:pPr>
-        <w:spacing w:after="0"/>
-        <w:ind w:left="720"/>
-        <w:rPr>
-          <w:sz w:val="24"/>
-          <w:szCs w:val="24"/>
-        </w:rPr>
-      </w:pPr>
-      <w:r>
-        <w:rPr>
-          <w:sz w:val="24"/>
-          <w:szCs w:val="24"/>
-        </w:rPr>
-        <w:lastRenderedPageBreak/>
-        <w:t>** The program automatically saves the inputs using an Sqlite3 database. A future save feature would essentially function as creating a temp version of the database until the user commits it to the master file.</w:t>
-      </w:r>
-    </w:p>
-    <w:p>
-      <w:pPr>
-        <w:spacing w:after="0"/>
-        <w:rPr>
-          <w:sz w:val="24"/>
-          <w:szCs w:val="24"/>
-        </w:rPr>
-      </w:pPr>
+        <w:t xml:space="preserve">There are different versions of the Ledger. The main difference is that Equity based finances require additional inputs. As you will see the overall functionality will be </w:t>
+      </w:r>
+      <w:r>
+        <w:rPr>
+          <w:sz w:val="24"/>
+          <w:szCs w:val="24"/>
+        </w:rPr>
+        <w:t>remarkably similar</w:t>
+      </w:r>
+      <w:r>
+        <w:rPr>
+          <w:sz w:val="24"/>
+          <w:szCs w:val="24"/>
+        </w:rPr>
+        <w:t>.</w:t>
+      </w:r>
     </w:p>
     <w:p>
       <w:pPr>
@@ -5455,7 +5937,7 @@
                     <pic:cNvPicPr/>
                   </pic:nvPicPr>
                   <pic:blipFill>
-                    <a:blip r:embed="rId15" cstate="print">
+                    <a:blip r:embed="rId14" cstate="print">
                       <a:extLst>
                         <a:ext uri="{28A0092B-C50C-407E-A947-70E740481C1C}">
                           <a14:useLocalDpi xmlns:a14="http://schemas.microsoft.com/office/drawing/2010/main" val="0"/>
@@ -5658,50 +6140,6 @@
     </w:p>
     <w:p>
       <w:pPr>
-        <w:spacing w:after="0"/>
-        <w:ind w:left="360"/>
-        <w:rPr>
-          <w:sz w:val="24"/>
-          <w:szCs w:val="24"/>
-        </w:rPr>
-      </w:pPr>
-      <w:r>
-        <w:rPr>
-          <w:sz w:val="24"/>
-          <w:szCs w:val="24"/>
-        </w:rPr>
-        <w:t xml:space="preserve">Alternatively, you could input transactions as/after they occur rather </w:t>
-      </w:r>
-      <w:r>
-        <w:rPr>
-          <w:sz w:val="24"/>
-          <w:szCs w:val="24"/>
-        </w:rPr>
-        <w:t>than</w:t>
-      </w:r>
-      <w:r>
-        <w:rPr>
-          <w:sz w:val="24"/>
-          <w:szCs w:val="24"/>
-        </w:rPr>
-        <w:t xml:space="preserve"> pre-emptively. This will avoid this issue. </w:t>
-      </w:r>
-    </w:p>
-    <w:p>
-      <w:pPr>
-        <w:spacing w:after="0"/>
-        <w:ind w:left="360"/>
-        <w:rPr>
-          <w:i/>
-          <w:iCs/>
-          <w:color w:val="FF0000"/>
-          <w:sz w:val="24"/>
-          <w:szCs w:val="24"/>
-        </w:rPr>
-      </w:pPr>
-    </w:p>
-    <w:p>
-      <w:pPr>
         <w:pStyle w:val="Heading2"/>
       </w:pPr>
       <w:bookmarkStart w:id="10" w:name="_Toc18227507"/>
@@ -5818,7 +6256,7 @@
                     <pic:cNvPicPr/>
                   </pic:nvPicPr>
                   <pic:blipFill>
-                    <a:blip r:embed="rId16" cstate="print">
+                    <a:blip r:embed="rId15" cstate="print">
                       <a:extLst>
                         <a:ext uri="{28A0092B-C50C-407E-A947-70E740481C1C}">
                           <a14:useLocalDpi xmlns:a14="http://schemas.microsoft.com/office/drawing/2010/main" val="0"/>
@@ -5866,8 +6304,21 @@
           <w:sz w:val="24"/>
           <w:szCs w:val="24"/>
         </w:rPr>
-        <w:lastRenderedPageBreak/>
-        <w:t>Progress bars were included for Credit and Debt accounts as an additional visual for the user. A Credit account will display the amount of available credit to the user. While, a debt account shows the users progress towards paying off the account in full.</w:t>
+        <w:t xml:space="preserve">Progress bars were included for Credit and Debt accounts as an additional visual for the user. A Credit account will display the amount of available credit to the user. </w:t>
+      </w:r>
+      <w:r>
+        <w:rPr>
+          <w:sz w:val="24"/>
+          <w:szCs w:val="24"/>
+        </w:rPr>
+        <w:t>While</w:t>
+      </w:r>
+      <w:r>
+        <w:rPr>
+          <w:sz w:val="24"/>
+          <w:szCs w:val="24"/>
+        </w:rPr>
+        <w:t xml:space="preserve"> a debt account shows the users progress towards paying off the account in full.</w:t>
       </w:r>
     </w:p>
     <w:p>
@@ -5999,6 +6450,7 @@
         <w:rPr>
           <w:noProof/>
         </w:rPr>
+        <w:lastRenderedPageBreak/>
         <w:drawing>
           <wp:inline distT="0" distB="0" distL="0" distR="0" wp14:anchorId="6E24CC25" wp14:editId="0FD338DA">
             <wp:extent cx="2619741" cy="4629796"/>
@@ -6015,7 +6467,7 @@
                     <pic:cNvPicPr/>
                   </pic:nvPicPr>
                   <pic:blipFill>
-                    <a:blip r:embed="rId17">
+                    <a:blip r:embed="rId16">
                       <a:extLst>
                         <a:ext uri="{28A0092B-C50C-407E-A947-70E740481C1C}">
                           <a14:useLocalDpi xmlns:a14="http://schemas.microsoft.com/office/drawing/2010/main" val="0"/>
@@ -6047,30 +6499,24 @@
         <w:pStyle w:val="Heading2"/>
       </w:pPr>
       <w:r>
-        <w:lastRenderedPageBreak/>
-        <w:t>Net Worth Graph</w:t>
-      </w:r>
-    </w:p>
-    <w:p>
-      <w:pPr>
-        <w:spacing w:after="0"/>
-      </w:pPr>
-    </w:p>
-    <w:p>
-      <w:pPr>
-        <w:spacing w:after="0"/>
-      </w:pPr>
-      <w:r>
-        <w:t xml:space="preserve">User transactions are recorded upon login and exiting the program. This allows </w:t>
-      </w:r>
-      <w:r>
-        <w:t xml:space="preserve">the program to account for Equity accounts that may change with the open market. It also helps fill in some gaps between user sessions. If the user has not been on for 1 day or more the program will add a data point for the previous day. </w:t>
-      </w:r>
-    </w:p>
-    <w:p>
-      <w:pPr>
-        <w:spacing w:after="0"/>
-      </w:pPr>
+        <w:t>Value over Time</w:t>
+      </w:r>
+    </w:p>
+    <w:p>
+      <w:pPr>
+        <w:spacing w:after="0"/>
+      </w:pPr>
+    </w:p>
+    <w:p>
+      <w:pPr>
+        <w:spacing w:after="0"/>
+      </w:pPr>
+      <w:r>
+        <w:t xml:space="preserve">Upon every login and logout of the program, the program </w:t>
+      </w:r>
+      <w:r>
+        <w:t xml:space="preserve">will register </w:t>
+      </w:r>
     </w:p>
     <w:p>
       <w:pPr>
@@ -6099,6 +6545,7 @@
           <w:sz w:val="24"/>
           <w:szCs w:val="24"/>
         </w:rPr>
+        <w:lastRenderedPageBreak/>
         <w:t xml:space="preserve">Figure </w:t>
       </w:r>
       <w:r>
@@ -6169,7 +6616,7 @@
                     <pic:cNvPicPr/>
                   </pic:nvPicPr>
                   <pic:blipFill>
-                    <a:blip r:embed="rId18">
+                    <a:blip r:embed="rId17">
                       <a:extLst>
                         <a:ext uri="{28A0092B-C50C-407E-A947-70E740481C1C}">
                           <a14:useLocalDpi xmlns:a14="http://schemas.microsoft.com/office/drawing/2010/main" val="0"/>
@@ -6221,7 +6668,6 @@
       </w:pPr>
       <w:bookmarkStart w:id="11" w:name="_Toc18227508"/>
       <w:r>
-        <w:lastRenderedPageBreak/>
         <w:t>Ledger Style 1</w:t>
       </w:r>
       <w:bookmarkEnd w:id="11"/>
@@ -6262,6 +6708,7 @@
           <w:sz w:val="24"/>
           <w:szCs w:val="24"/>
         </w:rPr>
+        <w:lastRenderedPageBreak/>
         <w:t xml:space="preserve">Figure </w:t>
       </w:r>
       <w:r>
@@ -6342,7 +6789,7 @@
                     <pic:cNvPicPr/>
                   </pic:nvPicPr>
                   <pic:blipFill>
-                    <a:blip r:embed="rId19" cstate="print">
+                    <a:blip r:embed="rId18" cstate="print">
                       <a:extLst>
                         <a:ext uri="{28A0092B-C50C-407E-A947-70E740481C1C}">
                           <a14:useLocalDpi xmlns:a14="http://schemas.microsoft.com/office/drawing/2010/main" val="0"/>
@@ -6498,32 +6945,32 @@
           <w:sz w:val="24"/>
           <w:szCs w:val="24"/>
         </w:rPr>
+        <w:t xml:space="preserve">This style of ledger will hold consistent for 6 different account types that use it. The primary changes will be seen in what Account information is displayed. This information will be manually input by the user when the accounts are created or modified. </w:t>
+      </w:r>
+    </w:p>
+    <w:p>
+      <w:pPr>
+        <w:spacing w:after="0"/>
+        <w:rPr>
+          <w:sz w:val="24"/>
+          <w:szCs w:val="24"/>
+        </w:rPr>
+      </w:pPr>
+    </w:p>
+    <w:p>
+      <w:pPr>
+        <w:spacing w:after="0"/>
+        <w:rPr>
+          <w:sz w:val="24"/>
+          <w:szCs w:val="24"/>
+        </w:rPr>
+      </w:pPr>
+      <w:r>
+        <w:rPr>
+          <w:sz w:val="24"/>
+          <w:szCs w:val="24"/>
+        </w:rPr>
         <w:lastRenderedPageBreak/>
-        <w:t xml:space="preserve">This style of ledger will hold consistent for 6 different account types that use it. The primary changes will be seen in what Account information is displayed. This information will be manually input by the user when the accounts are created or modified. </w:t>
-      </w:r>
-    </w:p>
-    <w:p>
-      <w:pPr>
-        <w:spacing w:after="0"/>
-        <w:rPr>
-          <w:sz w:val="24"/>
-          <w:szCs w:val="24"/>
-        </w:rPr>
-      </w:pPr>
-    </w:p>
-    <w:p>
-      <w:pPr>
-        <w:spacing w:after="0"/>
-        <w:rPr>
-          <w:sz w:val="24"/>
-          <w:szCs w:val="24"/>
-        </w:rPr>
-      </w:pPr>
-      <w:r>
-        <w:rPr>
-          <w:sz w:val="24"/>
-          <w:szCs w:val="24"/>
-        </w:rPr>
         <w:t xml:space="preserve">Also, whenever a transaction is input into any active ledger the Total Assets, Total Debt and Net Worth will update automatically to reflect the new information. This is in addition to the Account Balance being updated. </w:t>
       </w:r>
     </w:p>
@@ -6993,7 +7440,7 @@
                     <pic:cNvPicPr/>
                   </pic:nvPicPr>
                   <pic:blipFill>
-                    <a:blip r:embed="rId20">
+                    <a:blip r:embed="rId19">
                       <a:extLst>
                         <a:ext uri="{28A0092B-C50C-407E-A947-70E740481C1C}">
                           <a14:useLocalDpi xmlns:a14="http://schemas.microsoft.com/office/drawing/2010/main" val="0"/>
@@ -7243,7 +7690,6 @@
                 <w:sz w:val="24"/>
                 <w:szCs w:val="24"/>
               </w:rPr>
-              <w:lastRenderedPageBreak/>
               <w:t>Input Type</w:t>
             </w:r>
           </w:p>
@@ -7342,6 +7788,7 @@
                 <w:sz w:val="24"/>
                 <w:szCs w:val="24"/>
               </w:rPr>
+              <w:lastRenderedPageBreak/>
               <w:t>ATM, Cashier, Check, Direct Deposit, Internet, Google Pay, Apple Pay, etc..</w:t>
             </w:r>
           </w:p>
@@ -7388,6 +7835,7 @@
                 <w:sz w:val="24"/>
                 <w:szCs w:val="24"/>
               </w:rPr>
+              <w:lastRenderedPageBreak/>
               <w:t>Transaction Description</w:t>
             </w:r>
           </w:p>
@@ -7690,7 +8138,7 @@
                     <pic:cNvPicPr/>
                   </pic:nvPicPr>
                   <pic:blipFill>
-                    <a:blip r:embed="rId21">
+                    <a:blip r:embed="rId20">
                       <a:extLst>
                         <a:ext uri="{28A0092B-C50C-407E-A947-70E740481C1C}">
                           <a14:useLocalDpi xmlns:a14="http://schemas.microsoft.com/office/drawing/2010/main" val="0"/>
@@ -7792,7 +8240,6 @@
                 <w:sz w:val="24"/>
                 <w:szCs w:val="24"/>
               </w:rPr>
-              <w:lastRenderedPageBreak/>
               <w:t>Input Type</w:t>
             </w:r>
           </w:p>
@@ -7915,6 +8362,7 @@
                 <w:sz w:val="24"/>
                 <w:szCs w:val="24"/>
               </w:rPr>
+              <w:lastRenderedPageBreak/>
               <w:t>*Transaction Status</w:t>
             </w:r>
           </w:p>
@@ -8090,7 +8538,23 @@
                 <w:sz w:val="24"/>
                 <w:szCs w:val="24"/>
               </w:rPr>
-              <w:t>Accepted File Types: .png, .jpg, .jpeg, .gif, .pdf</w:t>
+              <w:t>Accepted File Types: .</w:t>
+            </w:r>
+            <w:proofErr w:type="spellStart"/>
+            <w:r>
+              <w:rPr>
+                <w:sz w:val="24"/>
+                <w:szCs w:val="24"/>
+              </w:rPr>
+              <w:t>png</w:t>
+            </w:r>
+            <w:proofErr w:type="spellEnd"/>
+            <w:r>
+              <w:rPr>
+                <w:sz w:val="24"/>
+                <w:szCs w:val="24"/>
+              </w:rPr>
+              <w:t>, .jpg, .jpeg, .gif, .pdf</w:t>
             </w:r>
           </w:p>
         </w:tc>
@@ -8196,7 +8660,7 @@
                     <pic:cNvPicPr/>
                   </pic:nvPicPr>
                   <pic:blipFill>
-                    <a:blip r:embed="rId22">
+                    <a:blip r:embed="rId21">
                       <a:extLst>
                         <a:ext uri="{28A0092B-C50C-407E-A947-70E740481C1C}">
                           <a14:useLocalDpi xmlns:a14="http://schemas.microsoft.com/office/drawing/2010/main" val="0"/>
@@ -8465,7 +8929,23 @@
                 <w:sz w:val="24"/>
                 <w:szCs w:val="24"/>
               </w:rPr>
-              <w:t>Current File types accepted are (*.png, *.jpg, *jpeg, *gif, *.pdf)</w:t>
+              <w:t>Current File types accepted are (*.</w:t>
+            </w:r>
+            <w:proofErr w:type="spellStart"/>
+            <w:r>
+              <w:rPr>
+                <w:sz w:val="24"/>
+                <w:szCs w:val="24"/>
+              </w:rPr>
+              <w:t>png</w:t>
+            </w:r>
+            <w:proofErr w:type="spellEnd"/>
+            <w:r>
+              <w:rPr>
+                <w:sz w:val="24"/>
+                <w:szCs w:val="24"/>
+              </w:rPr>
+              <w:t>, *.jpg, *jpeg, *gif, *.pdf)</w:t>
             </w:r>
           </w:p>
           <w:p>
@@ -8630,7 +9110,6 @@
                 <w:sz w:val="24"/>
                 <w:szCs w:val="24"/>
               </w:rPr>
-              <w:lastRenderedPageBreak/>
               <w:t>Button</w:t>
             </w:r>
           </w:p>
@@ -8796,6 +9275,7 @@
                 <w:sz w:val="24"/>
                 <w:szCs w:val="24"/>
               </w:rPr>
+              <w:lastRenderedPageBreak/>
               <w:t>Clear</w:t>
             </w:r>
           </w:p>
@@ -8831,7 +9311,23 @@
                 <w:sz w:val="24"/>
                 <w:szCs w:val="24"/>
               </w:rPr>
-              <w:t xml:space="preserve">This button was made to clear the receipt input incase the user wants to upload a new image without deleting the existing file. </w:t>
+              <w:t xml:space="preserve">This button was made to clear the receipt input </w:t>
+            </w:r>
+            <w:proofErr w:type="spellStart"/>
+            <w:r>
+              <w:rPr>
+                <w:sz w:val="24"/>
+                <w:szCs w:val="24"/>
+              </w:rPr>
+              <w:t>incase</w:t>
+            </w:r>
+            <w:proofErr w:type="spellEnd"/>
+            <w:r>
+              <w:rPr>
+                <w:sz w:val="24"/>
+                <w:szCs w:val="24"/>
+              </w:rPr>
+              <w:t xml:space="preserve"> the user wants to upload a new image without deleting the existing file. </w:t>
             </w:r>
           </w:p>
           <w:p>
@@ -9172,7 +9668,7 @@
                     <pic:cNvPicPr/>
                   </pic:nvPicPr>
                   <pic:blipFill>
-                    <a:blip r:embed="rId23">
+                    <a:blip r:embed="rId22">
                       <a:extLst>
                         <a:ext uri="{28A0092B-C50C-407E-A947-70E740481C1C}">
                           <a14:useLocalDpi xmlns:a14="http://schemas.microsoft.com/office/drawing/2010/main" val="0"/>
@@ -9265,7 +9761,6 @@
                 <w:sz w:val="24"/>
                 <w:szCs w:val="24"/>
               </w:rPr>
-              <w:lastRenderedPageBreak/>
               <w:t>Button</w:t>
             </w:r>
           </w:p>
@@ -9362,6 +9857,7 @@
                 <w:sz w:val="24"/>
                 <w:szCs w:val="24"/>
               </w:rPr>
+              <w:lastRenderedPageBreak/>
               <w:t>Select</w:t>
             </w:r>
           </w:p>
@@ -9679,7 +10175,23 @@
           <w:sz w:val="24"/>
           <w:szCs w:val="24"/>
         </w:rPr>
-        <w:t>The widths of the 9 columns can be adjusted to widen or narrow. The user can not sort the columns to order them by a given input.</w:t>
+        <w:t xml:space="preserve">The widths of the 9 columns can be adjusted to widen or narrow. The user </w:t>
+      </w:r>
+      <w:proofErr w:type="spellStart"/>
+      <w:r>
+        <w:rPr>
+          <w:sz w:val="24"/>
+          <w:szCs w:val="24"/>
+        </w:rPr>
+        <w:t>can not</w:t>
+      </w:r>
+      <w:proofErr w:type="spellEnd"/>
+      <w:r>
+        <w:rPr>
+          <w:sz w:val="24"/>
+          <w:szCs w:val="24"/>
+        </w:rPr>
+        <w:t xml:space="preserve"> sort the columns to order them by a given input.</w:t>
       </w:r>
     </w:p>
     <w:p>
@@ -9916,7 +10428,7 @@
                     <pic:cNvPicPr/>
                   </pic:nvPicPr>
                   <pic:blipFill>
-                    <a:blip r:embed="rId24" cstate="print">
+                    <a:blip r:embed="rId23" cstate="print">
                       <a:extLst>
                         <a:ext uri="{28A0092B-C50C-407E-A947-70E740481C1C}">
                           <a14:useLocalDpi xmlns:a14="http://schemas.microsoft.com/office/drawing/2010/main" val="0"/>
@@ -10603,7 +11115,7 @@
                     <pic:cNvPicPr/>
                   </pic:nvPicPr>
                   <pic:blipFill>
-                    <a:blip r:embed="rId25">
+                    <a:blip r:embed="rId24">
                       <a:extLst>
                         <a:ext uri="{28A0092B-C50C-407E-A947-70E740481C1C}">
                           <a14:useLocalDpi xmlns:a14="http://schemas.microsoft.com/office/drawing/2010/main" val="0"/>
@@ -12042,7 +12554,7 @@
                     <pic:cNvPicPr/>
                   </pic:nvPicPr>
                   <pic:blipFill>
-                    <a:blip r:embed="rId26" cstate="print">
+                    <a:blip r:embed="rId25" cstate="print">
                       <a:extLst>
                         <a:ext uri="{28A0092B-C50C-407E-A947-70E740481C1C}">
                           <a14:useLocalDpi xmlns:a14="http://schemas.microsoft.com/office/drawing/2010/main" val="0"/>
@@ -12278,7 +12790,7 @@
                     <pic:cNvPicPr/>
                   </pic:nvPicPr>
                   <pic:blipFill>
-                    <a:blip r:embed="rId27" cstate="print">
+                    <a:blip r:embed="rId26" cstate="print">
                       <a:extLst>
                         <a:ext uri="{28A0092B-C50C-407E-A947-70E740481C1C}">
                           <a14:useLocalDpi xmlns:a14="http://schemas.microsoft.com/office/drawing/2010/main" val="0"/>
@@ -12474,7 +12986,7 @@
 </file>
 
 <file path=word/endnotes.xml><?xml version="1.0" encoding="utf-8"?>
-<w:endnotes xmlns:wpc="http://schemas.microsoft.com/office/word/2010/wordprocessingCanvas" xmlns:cx="http://schemas.microsoft.com/office/drawing/2014/chartex" xmlns:cx1="http://schemas.microsoft.com/office/drawing/2015/9/8/chartex" xmlns:cx2="http://schemas.microsoft.com/office/drawing/2015/10/21/chartex" xmlns:cx3="http://schemas.microsoft.com/office/drawing/2016/5/9/chartex" xmlns:cx4="http://schemas.microsoft.com/office/drawing/2016/5/10/chartex" xmlns:cx5="http://schemas.microsoft.com/office/drawing/2016/5/11/chartex" xmlns:cx6="http://schemas.microsoft.com/office/drawing/2016/5/12/chartex" xmlns:cx7="http://schemas.microsoft.com/office/drawing/2016/5/13/chartex" xmlns:cx8="http://schemas.microsoft.com/office/drawing/2016/5/14/chartex" xmlns:mc="http://schemas.openxmlformats.org/markup-compatibility/2006" xmlns:aink="http://schemas.microsoft.com/office/drawing/2016/ink" xmlns:am3d="http://schemas.microsoft.com/office/drawing/2017/model3d" xmlns:o="urn:schemas-microsoft-com:office:office" xmlns:r="http://schemas.openxmlformats.org/officeDocument/2006/relationships" xmlns:m="http://schemas.openxmlformats.org/officeDocument/2006/math" xmlns:v="urn:schemas-microsoft-com:vml" xmlns:wp14="http://schemas.microsoft.com/office/word/2010/wordprocessingDrawing" xmlns:wp="http://schemas.openxmlformats.org/drawingml/2006/wordprocessingDrawing" xmlns:w10="urn:schemas-microsoft-com:office:word" xmlns:w="http://schemas.openxmlformats.org/wordprocessingml/2006/main" xmlns:w14="http://schemas.microsoft.com/office/word/2010/wordml" xmlns:w15="http://schemas.microsoft.com/office/word/2012/wordml" xmlns:w16cex="http://schemas.microsoft.com/office/word/2018/wordml/cex" xmlns:w16cid="http://schemas.microsoft.com/office/word/2016/wordml/cid" xmlns:w16="http://schemas.microsoft.com/office/word/2018/wordml" xmlns:w16se="http://schemas.microsoft.com/office/word/2015/wordml/symex" xmlns:wpg="http://schemas.microsoft.com/office/word/2010/wordprocessingGroup" xmlns:wpi="http://schemas.microsoft.com/office/word/2010/wordprocessingInk" xmlns:wne="http://schemas.microsoft.com/office/word/2006/wordml" xmlns:wps="http://schemas.microsoft.com/office/word/2010/wordprocessingShape" mc:Ignorable="w14 w15 w16se w16cid w16 w16cex wp14">
+<w:endnotes xmlns:wpc="http://schemas.microsoft.com/office/word/2010/wordprocessingCanvas" xmlns:cx="http://schemas.microsoft.com/office/drawing/2014/chartex" xmlns:cx1="http://schemas.microsoft.com/office/drawing/2015/9/8/chartex" xmlns:cx2="http://schemas.microsoft.com/office/drawing/2015/10/21/chartex" xmlns:cx3="http://schemas.microsoft.com/office/drawing/2016/5/9/chartex" xmlns:cx4="http://schemas.microsoft.com/office/drawing/2016/5/10/chartex" xmlns:cx5="http://schemas.microsoft.com/office/drawing/2016/5/11/chartex" xmlns:cx6="http://schemas.microsoft.com/office/drawing/2016/5/12/chartex" xmlns:cx7="http://schemas.microsoft.com/office/drawing/2016/5/13/chartex" xmlns:cx8="http://schemas.microsoft.com/office/drawing/2016/5/14/chartex" xmlns:mc="http://schemas.openxmlformats.org/markup-compatibility/2006" xmlns:aink="http://schemas.microsoft.com/office/drawing/2016/ink" xmlns:am3d="http://schemas.microsoft.com/office/drawing/2017/model3d" xmlns:o="urn:schemas-microsoft-com:office:office" xmlns:r="http://schemas.openxmlformats.org/officeDocument/2006/relationships" xmlns:m="http://schemas.openxmlformats.org/officeDocument/2006/math" xmlns:v="urn:schemas-microsoft-com:vml" xmlns:wp14="http://schemas.microsoft.com/office/word/2010/wordprocessingDrawing" xmlns:wp="http://schemas.openxmlformats.org/drawingml/2006/wordprocessingDrawing" xmlns:w10="urn:schemas-microsoft-com:office:word" xmlns:w="http://schemas.openxmlformats.org/wordprocessingml/2006/main" xmlns:w14="http://schemas.microsoft.com/office/word/2010/wordml" xmlns:w15="http://schemas.microsoft.com/office/word/2012/wordml" xmlns:w16cex="http://schemas.microsoft.com/office/word/2018/wordml/cex" xmlns:w16cid="http://schemas.microsoft.com/office/word/2016/wordml/cid" xmlns:w16="http://schemas.microsoft.com/office/word/2018/wordml" xmlns:w16sdtdh="http://schemas.microsoft.com/office/word/2020/wordml/sdtdatahash" xmlns:w16se="http://schemas.microsoft.com/office/word/2015/wordml/symex" xmlns:wpg="http://schemas.microsoft.com/office/word/2010/wordprocessingGroup" xmlns:wpi="http://schemas.microsoft.com/office/word/2010/wordprocessingInk" xmlns:wne="http://schemas.microsoft.com/office/word/2006/wordml" xmlns:wps="http://schemas.microsoft.com/office/word/2010/wordprocessingShape" mc:Ignorable="w14 w15 w16se w16cid w16 w16cex w16sdtdh wp14">
   <w:endnote w:type="separator" w:id="-1">
     <w:p>
       <w:pPr>
@@ -12506,7 +13018,7 @@
 </file>
 
 <file path=word/footnotes.xml><?xml version="1.0" encoding="utf-8"?>
-<w:footnotes xmlns:wpc="http://schemas.microsoft.com/office/word/2010/wordprocessingCanvas" xmlns:cx="http://schemas.microsoft.com/office/drawing/2014/chartex" xmlns:cx1="http://schemas.microsoft.com/office/drawing/2015/9/8/chartex" xmlns:cx2="http://schemas.microsoft.com/office/drawing/2015/10/21/chartex" xmlns:cx3="http://schemas.microsoft.com/office/drawing/2016/5/9/chartex" xmlns:cx4="http://schemas.microsoft.com/office/drawing/2016/5/10/chartex" xmlns:cx5="http://schemas.microsoft.com/office/drawing/2016/5/11/chartex" xmlns:cx6="http://schemas.microsoft.com/office/drawing/2016/5/12/chartex" xmlns:cx7="http://schemas.microsoft.com/office/drawing/2016/5/13/chartex" xmlns:cx8="http://schemas.microsoft.com/office/drawing/2016/5/14/chartex" xmlns:mc="http://schemas.openxmlformats.org/markup-compatibility/2006" xmlns:aink="http://schemas.microsoft.com/office/drawing/2016/ink" xmlns:am3d="http://schemas.microsoft.com/office/drawing/2017/model3d" xmlns:o="urn:schemas-microsoft-com:office:office" xmlns:r="http://schemas.openxmlformats.org/officeDocument/2006/relationships" xmlns:m="http://schemas.openxmlformats.org/officeDocument/2006/math" xmlns:v="urn:schemas-microsoft-com:vml" xmlns:wp14="http://schemas.microsoft.com/office/word/2010/wordprocessingDrawing" xmlns:wp="http://schemas.openxmlformats.org/drawingml/2006/wordprocessingDrawing" xmlns:w10="urn:schemas-microsoft-com:office:word" xmlns:w="http://schemas.openxmlformats.org/wordprocessingml/2006/main" xmlns:w14="http://schemas.microsoft.com/office/word/2010/wordml" xmlns:w15="http://schemas.microsoft.com/office/word/2012/wordml" xmlns:w16cex="http://schemas.microsoft.com/office/word/2018/wordml/cex" xmlns:w16cid="http://schemas.microsoft.com/office/word/2016/wordml/cid" xmlns:w16="http://schemas.microsoft.com/office/word/2018/wordml" xmlns:w16se="http://schemas.microsoft.com/office/word/2015/wordml/symex" xmlns:wpg="http://schemas.microsoft.com/office/word/2010/wordprocessingGroup" xmlns:wpi="http://schemas.microsoft.com/office/word/2010/wordprocessingInk" xmlns:wne="http://schemas.microsoft.com/office/word/2006/wordml" xmlns:wps="http://schemas.microsoft.com/office/word/2010/wordprocessingShape" mc:Ignorable="w14 w15 w16se w16cid w16 w16cex wp14">
+<w:footnotes xmlns:wpc="http://schemas.microsoft.com/office/word/2010/wordprocessingCanvas" xmlns:cx="http://schemas.microsoft.com/office/drawing/2014/chartex" xmlns:cx1="http://schemas.microsoft.com/office/drawing/2015/9/8/chartex" xmlns:cx2="http://schemas.microsoft.com/office/drawing/2015/10/21/chartex" xmlns:cx3="http://schemas.microsoft.com/office/drawing/2016/5/9/chartex" xmlns:cx4="http://schemas.microsoft.com/office/drawing/2016/5/10/chartex" xmlns:cx5="http://schemas.microsoft.com/office/drawing/2016/5/11/chartex" xmlns:cx6="http://schemas.microsoft.com/office/drawing/2016/5/12/chartex" xmlns:cx7="http://schemas.microsoft.com/office/drawing/2016/5/13/chartex" xmlns:cx8="http://schemas.microsoft.com/office/drawing/2016/5/14/chartex" xmlns:mc="http://schemas.openxmlformats.org/markup-compatibility/2006" xmlns:aink="http://schemas.microsoft.com/office/drawing/2016/ink" xmlns:am3d="http://schemas.microsoft.com/office/drawing/2017/model3d" xmlns:o="urn:schemas-microsoft-com:office:office" xmlns:r="http://schemas.openxmlformats.org/officeDocument/2006/relationships" xmlns:m="http://schemas.openxmlformats.org/officeDocument/2006/math" xmlns:v="urn:schemas-microsoft-com:vml" xmlns:wp14="http://schemas.microsoft.com/office/word/2010/wordprocessingDrawing" xmlns:wp="http://schemas.openxmlformats.org/drawingml/2006/wordprocessingDrawing" xmlns:w10="urn:schemas-microsoft-com:office:word" xmlns:w="http://schemas.openxmlformats.org/wordprocessingml/2006/main" xmlns:w14="http://schemas.microsoft.com/office/word/2010/wordml" xmlns:w15="http://schemas.microsoft.com/office/word/2012/wordml" xmlns:w16cex="http://schemas.microsoft.com/office/word/2018/wordml/cex" xmlns:w16cid="http://schemas.microsoft.com/office/word/2016/wordml/cid" xmlns:w16="http://schemas.microsoft.com/office/word/2018/wordml" xmlns:w16sdtdh="http://schemas.microsoft.com/office/word/2020/wordml/sdtdatahash" xmlns:w16se="http://schemas.microsoft.com/office/word/2015/wordml/symex" xmlns:wpg="http://schemas.microsoft.com/office/word/2010/wordprocessingGroup" xmlns:wpi="http://schemas.microsoft.com/office/word/2010/wordprocessingInk" xmlns:wne="http://schemas.microsoft.com/office/word/2006/wordml" xmlns:wps="http://schemas.microsoft.com/office/word/2010/wordprocessingShape" mc:Ignorable="w14 w15 w16se w16cid w16 w16cex w16sdtdh wp14">
   <w:footnote w:type="separator" w:id="-1">
     <w:p>
       <w:pPr>
@@ -12538,7 +13050,7 @@
 </file>
 
 <file path=word/numbering.xml><?xml version="1.0" encoding="utf-8"?>
-<w:numbering xmlns:wpc="http://schemas.microsoft.com/office/word/2010/wordprocessingCanvas" xmlns:cx="http://schemas.microsoft.com/office/drawing/2014/chartex" xmlns:cx1="http://schemas.microsoft.com/office/drawing/2015/9/8/chartex" xmlns:cx2="http://schemas.microsoft.com/office/drawing/2015/10/21/chartex" xmlns:cx3="http://schemas.microsoft.com/office/drawing/2016/5/9/chartex" xmlns:cx4="http://schemas.microsoft.com/office/drawing/2016/5/10/chartex" xmlns:cx5="http://schemas.microsoft.com/office/drawing/2016/5/11/chartex" xmlns:cx6="http://schemas.microsoft.com/office/drawing/2016/5/12/chartex" xmlns:cx7="http://schemas.microsoft.com/office/drawing/2016/5/13/chartex" xmlns:cx8="http://schemas.microsoft.com/office/drawing/2016/5/14/chartex" xmlns:mc="http://schemas.openxmlformats.org/markup-compatibility/2006" xmlns:aink="http://schemas.microsoft.com/office/drawing/2016/ink" xmlns:am3d="http://schemas.microsoft.com/office/drawing/2017/model3d" xmlns:o="urn:schemas-microsoft-com:office:office" xmlns:r="http://schemas.openxmlformats.org/officeDocument/2006/relationships" xmlns:m="http://schemas.openxmlformats.org/officeDocument/2006/math" xmlns:v="urn:schemas-microsoft-com:vml" xmlns:wp14="http://schemas.microsoft.com/office/word/2010/wordprocessingDrawing" xmlns:wp="http://schemas.openxmlformats.org/drawingml/2006/wordprocessingDrawing" xmlns:w10="urn:schemas-microsoft-com:office:word" xmlns:w="http://schemas.openxmlformats.org/wordprocessingml/2006/main" xmlns:w14="http://schemas.microsoft.com/office/word/2010/wordml" xmlns:w15="http://schemas.microsoft.com/office/word/2012/wordml" xmlns:w16cex="http://schemas.microsoft.com/office/word/2018/wordml/cex" xmlns:w16cid="http://schemas.microsoft.com/office/word/2016/wordml/cid" xmlns:w16="http://schemas.microsoft.com/office/word/2018/wordml" xmlns:w16se="http://schemas.microsoft.com/office/word/2015/wordml/symex" xmlns:wpg="http://schemas.microsoft.com/office/word/2010/wordprocessingGroup" xmlns:wpi="http://schemas.microsoft.com/office/word/2010/wordprocessingInk" xmlns:wne="http://schemas.microsoft.com/office/word/2006/wordml" xmlns:wps="http://schemas.microsoft.com/office/word/2010/wordprocessingShape" mc:Ignorable="w14 w15 w16se w16cid w16 w16cex wp14">
+<w:numbering xmlns:wpc="http://schemas.microsoft.com/office/word/2010/wordprocessingCanvas" xmlns:cx="http://schemas.microsoft.com/office/drawing/2014/chartex" xmlns:cx1="http://schemas.microsoft.com/office/drawing/2015/9/8/chartex" xmlns:cx2="http://schemas.microsoft.com/office/drawing/2015/10/21/chartex" xmlns:cx3="http://schemas.microsoft.com/office/drawing/2016/5/9/chartex" xmlns:cx4="http://schemas.microsoft.com/office/drawing/2016/5/10/chartex" xmlns:cx5="http://schemas.microsoft.com/office/drawing/2016/5/11/chartex" xmlns:cx6="http://schemas.microsoft.com/office/drawing/2016/5/12/chartex" xmlns:cx7="http://schemas.microsoft.com/office/drawing/2016/5/13/chartex" xmlns:cx8="http://schemas.microsoft.com/office/drawing/2016/5/14/chartex" xmlns:mc="http://schemas.openxmlformats.org/markup-compatibility/2006" xmlns:aink="http://schemas.microsoft.com/office/drawing/2016/ink" xmlns:am3d="http://schemas.microsoft.com/office/drawing/2017/model3d" xmlns:o="urn:schemas-microsoft-com:office:office" xmlns:r="http://schemas.openxmlformats.org/officeDocument/2006/relationships" xmlns:m="http://schemas.openxmlformats.org/officeDocument/2006/math" xmlns:v="urn:schemas-microsoft-com:vml" xmlns:wp14="http://schemas.microsoft.com/office/word/2010/wordprocessingDrawing" xmlns:wp="http://schemas.openxmlformats.org/drawingml/2006/wordprocessingDrawing" xmlns:w10="urn:schemas-microsoft-com:office:word" xmlns:w="http://schemas.openxmlformats.org/wordprocessingml/2006/main" xmlns:w14="http://schemas.microsoft.com/office/word/2010/wordml" xmlns:w15="http://schemas.microsoft.com/office/word/2012/wordml" xmlns:w16cex="http://schemas.microsoft.com/office/word/2018/wordml/cex" xmlns:w16cid="http://schemas.microsoft.com/office/word/2016/wordml/cid" xmlns:w16="http://schemas.microsoft.com/office/word/2018/wordml" xmlns:w16sdtdh="http://schemas.microsoft.com/office/word/2020/wordml/sdtdatahash" xmlns:w16se="http://schemas.microsoft.com/office/word/2015/wordml/symex" xmlns:wpg="http://schemas.microsoft.com/office/word/2010/wordprocessingGroup" xmlns:wpi="http://schemas.microsoft.com/office/word/2010/wordprocessingInk" xmlns:wne="http://schemas.microsoft.com/office/word/2006/wordml" xmlns:wps="http://schemas.microsoft.com/office/word/2010/wordprocessingShape" mc:Ignorable="w14 w15 w16se w16cid w16 w16cex w16sdtdh wp14">
   <w:abstractNum w:abstractNumId="0" w15:restartNumberingAfterBreak="0">
     <w:nsid w:val="0430677C"/>
     <w:multiLevelType w:val="hybridMultilevel"/>
@@ -13991,7 +14503,7 @@
 </file>
 
 <file path=word/styles.xml><?xml version="1.0" encoding="utf-8"?>
-<w:styles xmlns:mc="http://schemas.openxmlformats.org/markup-compatibility/2006" xmlns:r="http://schemas.openxmlformats.org/officeDocument/2006/relationships" xmlns:w="http://schemas.openxmlformats.org/wordprocessingml/2006/main" xmlns:w14="http://schemas.microsoft.com/office/word/2010/wordml" xmlns:w15="http://schemas.microsoft.com/office/word/2012/wordml" xmlns:w16cex="http://schemas.microsoft.com/office/word/2018/wordml/cex" xmlns:w16cid="http://schemas.microsoft.com/office/word/2016/wordml/cid" xmlns:w16="http://schemas.microsoft.com/office/word/2018/wordml" xmlns:w16se="http://schemas.microsoft.com/office/word/2015/wordml/symex" mc:Ignorable="w14 w15 w16se w16cid w16 w16cex">
+<w:styles xmlns:mc="http://schemas.openxmlformats.org/markup-compatibility/2006" xmlns:r="http://schemas.openxmlformats.org/officeDocument/2006/relationships" xmlns:w="http://schemas.openxmlformats.org/wordprocessingml/2006/main" xmlns:w14="http://schemas.microsoft.com/office/word/2010/wordml" xmlns:w15="http://schemas.microsoft.com/office/word/2012/wordml" xmlns:w16cex="http://schemas.microsoft.com/office/word/2018/wordml/cex" xmlns:w16cid="http://schemas.microsoft.com/office/word/2016/wordml/cid" xmlns:w16="http://schemas.microsoft.com/office/word/2018/wordml" xmlns:w16sdtdh="http://schemas.microsoft.com/office/word/2020/wordml/sdtdatahash" xmlns:w16se="http://schemas.microsoft.com/office/word/2015/wordml/symex" mc:Ignorable="w14 w15 w16se w16cid w16 w16cex w16sdtdh">
   <w:docDefaults>
     <w:rPrDefault>
       <w:rPr>

</xml_diff>